<commit_message>
Added a couple of items
</commit_message>
<xml_diff>
--- a/FinalReport.docx
+++ b/FinalReport.docx
@@ -166,10 +166,46 @@
         <w:t>We started off by running the data through a bunch of algorithms to see which ones would perform the best.</w:t>
       </w:r>
       <w:r>
-        <w:t xml:space="preserve"> We tried decision trees, neural networks, bagging classifier with kneighbors, </w:t>
+        <w:t xml:space="preserve"> We tried decision trees, neural networks, bagging classifier with </w:t>
+      </w:r>
+      <w:proofErr w:type="spellStart"/>
+      <w:r>
+        <w:t>kneighbors</w:t>
+      </w:r>
+      <w:proofErr w:type="spellEnd"/>
+      <w:r>
+        <w:t>, bagging classifier with neural networks</w:t>
       </w:r>
       <w:r>
-        <w:t>ada boost, gradient boosting, random forest, and support vector machines.</w:t>
+        <w:t xml:space="preserve">, </w:t>
+      </w:r>
+      <w:proofErr w:type="spellStart"/>
+      <w:r>
+        <w:t>ada</w:t>
+      </w:r>
+      <w:proofErr w:type="spellEnd"/>
+      <w:r>
+        <w:t xml:space="preserve"> boost, gradient boosting, random forest, and support vector machines.</w:t>
+      </w:r>
+      <w:r>
+        <w:t xml:space="preserve"> Out of these</w:t>
+      </w:r>
+      <w:r>
+        <w:t xml:space="preserve">, the neural network with 100 hidden layers, logistic activation, </w:t>
+      </w:r>
+      <w:proofErr w:type="spellStart"/>
+      <w:r>
+        <w:t>adam</w:t>
+      </w:r>
+      <w:proofErr w:type="spellEnd"/>
+      <w:r>
+        <w:t xml:space="preserve"> solver, learning rate of 0.001, max iterations of 400, momentum of 0.9</w:t>
+      </w:r>
+      <w:r>
+        <w:t xml:space="preserve">, and early stopping of </w:t>
+      </w:r>
+      <w:r>
+        <w:t>max 10 iterations with no change.</w:t>
       </w:r>
     </w:p>
     <w:p>
@@ -223,6 +259,7 @@
           <w:sz w:val="27"/>
           <w:szCs w:val="27"/>
         </w:rPr>
+        <w:lastRenderedPageBreak/>
         <w:t>Make sure to discuss different things you tried along the way, even if they resulted in dead ends.</w:t>
       </w:r>
     </w:p>
@@ -250,7 +287,6 @@
           <w:sz w:val="27"/>
           <w:szCs w:val="27"/>
         </w:rPr>
-        <w:lastRenderedPageBreak/>
         <w:t>Highlight challenges you faced and how you overcame them.</w:t>
       </w:r>
     </w:p>
@@ -3697,8 +3733,6 @@
       <w:r>
         <w:t>final</w:t>
       </w:r>
-      <w:bookmarkStart w:id="0" w:name="_GoBack"/>
-      <w:bookmarkEnd w:id="0"/>
       <w:r>
         <w:t xml:space="preserve"> data with 2 rows for each of the columns.</w:t>
       </w:r>
@@ -3709,12 +3743,12 @@
         <w:tblLook w:val="04A0" w:firstRow="1" w:lastRow="0" w:firstColumn="1" w:lastColumn="0" w:noHBand="0" w:noVBand="1"/>
       </w:tblPr>
       <w:tblGrid>
-        <w:gridCol w:w="1018"/>
-        <w:gridCol w:w="99"/>
+        <w:gridCol w:w="1036"/>
+        <w:gridCol w:w="81"/>
         <w:gridCol w:w="953"/>
         <w:gridCol w:w="953"/>
-        <w:gridCol w:w="296"/>
-        <w:gridCol w:w="1225"/>
+        <w:gridCol w:w="322"/>
+        <w:gridCol w:w="1199"/>
         <w:gridCol w:w="987"/>
         <w:gridCol w:w="1182"/>
         <w:gridCol w:w="871"/>
@@ -3727,7 +3761,7 @@
         </w:trPr>
         <w:tc>
           <w:tcPr>
-            <w:tcW w:w="1091" w:type="dxa"/>
+            <w:tcW w:w="1117" w:type="dxa"/>
             <w:gridSpan w:val="2"/>
             <w:tcBorders>
               <w:top w:val="nil"/>
@@ -3759,7 +3793,7 @@
         </w:tc>
         <w:tc>
           <w:tcPr>
-            <w:tcW w:w="956" w:type="dxa"/>
+            <w:tcW w:w="953" w:type="dxa"/>
             <w:tcBorders>
               <w:top w:val="nil"/>
               <w:left w:val="nil"/>
@@ -3790,7 +3824,7 @@
         </w:tc>
         <w:tc>
           <w:tcPr>
-            <w:tcW w:w="956" w:type="dxa"/>
+            <w:tcW w:w="953" w:type="dxa"/>
             <w:tcBorders>
               <w:top w:val="nil"/>
               <w:left w:val="nil"/>
@@ -3821,7 +3855,7 @@
         </w:tc>
         <w:tc>
           <w:tcPr>
-            <w:tcW w:w="1526" w:type="dxa"/>
+            <w:tcW w:w="1521" w:type="dxa"/>
             <w:gridSpan w:val="2"/>
             <w:tcBorders>
               <w:top w:val="nil"/>
@@ -3855,7 +3889,7 @@
         </w:tc>
         <w:tc>
           <w:tcPr>
-            <w:tcW w:w="990" w:type="dxa"/>
+            <w:tcW w:w="987" w:type="dxa"/>
             <w:tcBorders>
               <w:top w:val="nil"/>
               <w:left w:val="nil"/>
@@ -3888,7 +3922,7 @@
         </w:tc>
         <w:tc>
           <w:tcPr>
-            <w:tcW w:w="1186" w:type="dxa"/>
+            <w:tcW w:w="1182" w:type="dxa"/>
             <w:tcBorders>
               <w:top w:val="nil"/>
               <w:left w:val="nil"/>
@@ -3921,7 +3955,7 @@
         </w:tc>
         <w:tc>
           <w:tcPr>
-            <w:tcW w:w="873" w:type="dxa"/>
+            <w:tcW w:w="871" w:type="dxa"/>
             <w:tcBorders>
               <w:top w:val="nil"/>
               <w:left w:val="nil"/>
@@ -3954,7 +3988,7 @@
         </w:tc>
         <w:tc>
           <w:tcPr>
-            <w:tcW w:w="812" w:type="dxa"/>
+            <w:tcW w:w="809" w:type="dxa"/>
             <w:tcBorders>
               <w:top w:val="nil"/>
               <w:left w:val="nil"/>
@@ -3987,7 +4021,7 @@
         </w:tc>
         <w:tc>
           <w:tcPr>
-            <w:tcW w:w="970" w:type="dxa"/>
+            <w:tcW w:w="967" w:type="dxa"/>
             <w:tcBorders>
               <w:top w:val="nil"/>
               <w:left w:val="nil"/>
@@ -4023,7 +4057,7 @@
         </w:trPr>
         <w:tc>
           <w:tcPr>
-            <w:tcW w:w="1091" w:type="dxa"/>
+            <w:tcW w:w="1117" w:type="dxa"/>
             <w:gridSpan w:val="2"/>
             <w:tcBorders>
               <w:top w:val="nil"/>
@@ -4056,7 +4090,7 @@
         </w:tc>
         <w:tc>
           <w:tcPr>
-            <w:tcW w:w="956" w:type="dxa"/>
+            <w:tcW w:w="953" w:type="dxa"/>
             <w:tcBorders>
               <w:top w:val="nil"/>
               <w:left w:val="nil"/>
@@ -4088,7 +4122,7 @@
         </w:tc>
         <w:tc>
           <w:tcPr>
-            <w:tcW w:w="956" w:type="dxa"/>
+            <w:tcW w:w="953" w:type="dxa"/>
             <w:tcBorders>
               <w:top w:val="nil"/>
               <w:left w:val="nil"/>
@@ -4120,7 +4154,7 @@
         </w:tc>
         <w:tc>
           <w:tcPr>
-            <w:tcW w:w="1526" w:type="dxa"/>
+            <w:tcW w:w="1521" w:type="dxa"/>
             <w:gridSpan w:val="2"/>
             <w:tcBorders>
               <w:top w:val="nil"/>
@@ -4153,7 +4187,7 @@
         </w:tc>
         <w:tc>
           <w:tcPr>
-            <w:tcW w:w="990" w:type="dxa"/>
+            <w:tcW w:w="987" w:type="dxa"/>
             <w:tcBorders>
               <w:top w:val="nil"/>
               <w:left w:val="nil"/>
@@ -4185,7 +4219,7 @@
         </w:tc>
         <w:tc>
           <w:tcPr>
-            <w:tcW w:w="1186" w:type="dxa"/>
+            <w:tcW w:w="1182" w:type="dxa"/>
             <w:tcBorders>
               <w:top w:val="nil"/>
               <w:left w:val="nil"/>
@@ -4217,7 +4251,7 @@
         </w:tc>
         <w:tc>
           <w:tcPr>
-            <w:tcW w:w="873" w:type="dxa"/>
+            <w:tcW w:w="871" w:type="dxa"/>
             <w:tcBorders>
               <w:top w:val="nil"/>
               <w:left w:val="nil"/>
@@ -4249,7 +4283,7 @@
         </w:tc>
         <w:tc>
           <w:tcPr>
-            <w:tcW w:w="812" w:type="dxa"/>
+            <w:tcW w:w="809" w:type="dxa"/>
             <w:tcBorders>
               <w:top w:val="nil"/>
               <w:left w:val="nil"/>
@@ -4281,7 +4315,7 @@
         </w:tc>
         <w:tc>
           <w:tcPr>
-            <w:tcW w:w="970" w:type="dxa"/>
+            <w:tcW w:w="967" w:type="dxa"/>
             <w:tcBorders>
               <w:top w:val="nil"/>
               <w:left w:val="nil"/>
@@ -4318,7 +4352,7 @@
         </w:trPr>
         <w:tc>
           <w:tcPr>
-            <w:tcW w:w="1091" w:type="dxa"/>
+            <w:tcW w:w="1117" w:type="dxa"/>
             <w:gridSpan w:val="2"/>
             <w:tcBorders>
               <w:top w:val="nil"/>
@@ -4351,7 +4385,7 @@
         </w:tc>
         <w:tc>
           <w:tcPr>
-            <w:tcW w:w="956" w:type="dxa"/>
+            <w:tcW w:w="953" w:type="dxa"/>
             <w:tcBorders>
               <w:top w:val="nil"/>
               <w:left w:val="nil"/>
@@ -4383,7 +4417,7 @@
         </w:tc>
         <w:tc>
           <w:tcPr>
-            <w:tcW w:w="956" w:type="dxa"/>
+            <w:tcW w:w="953" w:type="dxa"/>
             <w:tcBorders>
               <w:top w:val="nil"/>
               <w:left w:val="nil"/>
@@ -4415,7 +4449,7 @@
         </w:tc>
         <w:tc>
           <w:tcPr>
-            <w:tcW w:w="1526" w:type="dxa"/>
+            <w:tcW w:w="1521" w:type="dxa"/>
             <w:gridSpan w:val="2"/>
             <w:tcBorders>
               <w:top w:val="nil"/>
@@ -4448,7 +4482,7 @@
         </w:tc>
         <w:tc>
           <w:tcPr>
-            <w:tcW w:w="990" w:type="dxa"/>
+            <w:tcW w:w="987" w:type="dxa"/>
             <w:tcBorders>
               <w:top w:val="nil"/>
               <w:left w:val="nil"/>
@@ -4480,7 +4514,7 @@
         </w:tc>
         <w:tc>
           <w:tcPr>
-            <w:tcW w:w="1186" w:type="dxa"/>
+            <w:tcW w:w="1182" w:type="dxa"/>
             <w:tcBorders>
               <w:top w:val="nil"/>
               <w:left w:val="nil"/>
@@ -4512,7 +4546,7 @@
         </w:tc>
         <w:tc>
           <w:tcPr>
-            <w:tcW w:w="873" w:type="dxa"/>
+            <w:tcW w:w="871" w:type="dxa"/>
             <w:tcBorders>
               <w:top w:val="nil"/>
               <w:left w:val="nil"/>
@@ -4544,7 +4578,7 @@
         </w:tc>
         <w:tc>
           <w:tcPr>
-            <w:tcW w:w="812" w:type="dxa"/>
+            <w:tcW w:w="809" w:type="dxa"/>
             <w:tcBorders>
               <w:top w:val="nil"/>
               <w:left w:val="nil"/>
@@ -4576,7 +4610,7 @@
         </w:tc>
         <w:tc>
           <w:tcPr>
-            <w:tcW w:w="970" w:type="dxa"/>
+            <w:tcW w:w="967" w:type="dxa"/>
             <w:tcBorders>
               <w:top w:val="nil"/>
               <w:left w:val="nil"/>
@@ -4613,7 +4647,7 @@
         </w:trPr>
         <w:tc>
           <w:tcPr>
-            <w:tcW w:w="1091" w:type="dxa"/>
+            <w:tcW w:w="1117" w:type="dxa"/>
             <w:gridSpan w:val="2"/>
             <w:tcBorders>
               <w:top w:val="nil"/>
@@ -4646,7 +4680,7 @@
         </w:tc>
         <w:tc>
           <w:tcPr>
-            <w:tcW w:w="956" w:type="dxa"/>
+            <w:tcW w:w="953" w:type="dxa"/>
             <w:tcBorders>
               <w:top w:val="nil"/>
               <w:left w:val="nil"/>
@@ -4680,7 +4714,7 @@
         </w:tc>
         <w:tc>
           <w:tcPr>
-            <w:tcW w:w="956" w:type="dxa"/>
+            <w:tcW w:w="953" w:type="dxa"/>
             <w:tcBorders>
               <w:top w:val="nil"/>
               <w:left w:val="nil"/>
@@ -4714,7 +4748,7 @@
         </w:tc>
         <w:tc>
           <w:tcPr>
-            <w:tcW w:w="1526" w:type="dxa"/>
+            <w:tcW w:w="1521" w:type="dxa"/>
             <w:gridSpan w:val="2"/>
             <w:tcBorders>
               <w:top w:val="nil"/>
@@ -4749,7 +4783,7 @@
         </w:tc>
         <w:tc>
           <w:tcPr>
-            <w:tcW w:w="990" w:type="dxa"/>
+            <w:tcW w:w="987" w:type="dxa"/>
             <w:tcBorders>
               <w:top w:val="nil"/>
               <w:left w:val="nil"/>
@@ -4783,7 +4817,7 @@
         </w:tc>
         <w:tc>
           <w:tcPr>
-            <w:tcW w:w="1186" w:type="dxa"/>
+            <w:tcW w:w="1182" w:type="dxa"/>
             <w:tcBorders>
               <w:top w:val="nil"/>
               <w:left w:val="nil"/>
@@ -4817,7 +4851,7 @@
         </w:tc>
         <w:tc>
           <w:tcPr>
-            <w:tcW w:w="873" w:type="dxa"/>
+            <w:tcW w:w="871" w:type="dxa"/>
             <w:tcBorders>
               <w:top w:val="nil"/>
               <w:left w:val="nil"/>
@@ -4851,7 +4885,7 @@
         </w:tc>
         <w:tc>
           <w:tcPr>
-            <w:tcW w:w="812" w:type="dxa"/>
+            <w:tcW w:w="809" w:type="dxa"/>
             <w:tcBorders>
               <w:top w:val="nil"/>
               <w:left w:val="nil"/>
@@ -4885,7 +4919,7 @@
         </w:tc>
         <w:tc>
           <w:tcPr>
-            <w:tcW w:w="970" w:type="dxa"/>
+            <w:tcW w:w="967" w:type="dxa"/>
             <w:tcBorders>
               <w:top w:val="nil"/>
               <w:left w:val="nil"/>
@@ -4924,7 +4958,7 @@
         </w:trPr>
         <w:tc>
           <w:tcPr>
-            <w:tcW w:w="1091" w:type="dxa"/>
+            <w:tcW w:w="1117" w:type="dxa"/>
             <w:gridSpan w:val="2"/>
             <w:tcBorders>
               <w:top w:val="nil"/>
@@ -4957,7 +4991,7 @@
         </w:tc>
         <w:tc>
           <w:tcPr>
-            <w:tcW w:w="956" w:type="dxa"/>
+            <w:tcW w:w="953" w:type="dxa"/>
             <w:tcBorders>
               <w:top w:val="nil"/>
               <w:left w:val="nil"/>
@@ -4989,7 +5023,7 @@
         </w:tc>
         <w:tc>
           <w:tcPr>
-            <w:tcW w:w="956" w:type="dxa"/>
+            <w:tcW w:w="953" w:type="dxa"/>
             <w:tcBorders>
               <w:top w:val="nil"/>
               <w:left w:val="nil"/>
@@ -5021,7 +5055,7 @@
         </w:tc>
         <w:tc>
           <w:tcPr>
-            <w:tcW w:w="1526" w:type="dxa"/>
+            <w:tcW w:w="1521" w:type="dxa"/>
             <w:gridSpan w:val="2"/>
             <w:tcBorders>
               <w:top w:val="nil"/>
@@ -5054,7 +5088,7 @@
         </w:tc>
         <w:tc>
           <w:tcPr>
-            <w:tcW w:w="990" w:type="dxa"/>
+            <w:tcW w:w="987" w:type="dxa"/>
             <w:tcBorders>
               <w:top w:val="nil"/>
               <w:left w:val="nil"/>
@@ -5086,7 +5120,7 @@
         </w:tc>
         <w:tc>
           <w:tcPr>
-            <w:tcW w:w="1186" w:type="dxa"/>
+            <w:tcW w:w="1182" w:type="dxa"/>
             <w:tcBorders>
               <w:top w:val="nil"/>
               <w:left w:val="nil"/>
@@ -5118,7 +5152,7 @@
         </w:tc>
         <w:tc>
           <w:tcPr>
-            <w:tcW w:w="873" w:type="dxa"/>
+            <w:tcW w:w="871" w:type="dxa"/>
             <w:tcBorders>
               <w:top w:val="nil"/>
               <w:left w:val="nil"/>
@@ -5150,7 +5184,7 @@
         </w:tc>
         <w:tc>
           <w:tcPr>
-            <w:tcW w:w="812" w:type="dxa"/>
+            <w:tcW w:w="809" w:type="dxa"/>
             <w:tcBorders>
               <w:top w:val="nil"/>
               <w:left w:val="nil"/>
@@ -5182,7 +5216,7 @@
         </w:tc>
         <w:tc>
           <w:tcPr>
-            <w:tcW w:w="970" w:type="dxa"/>
+            <w:tcW w:w="967" w:type="dxa"/>
             <w:tcBorders>
               <w:top w:val="nil"/>
               <w:left w:val="nil"/>
@@ -5219,7 +5253,7 @@
         </w:trPr>
         <w:tc>
           <w:tcPr>
-            <w:tcW w:w="1091" w:type="dxa"/>
+            <w:tcW w:w="1117" w:type="dxa"/>
             <w:gridSpan w:val="2"/>
             <w:tcBorders>
               <w:top w:val="nil"/>
@@ -5252,7 +5286,7 @@
         </w:tc>
         <w:tc>
           <w:tcPr>
-            <w:tcW w:w="956" w:type="dxa"/>
+            <w:tcW w:w="953" w:type="dxa"/>
             <w:tcBorders>
               <w:top w:val="nil"/>
               <w:left w:val="nil"/>
@@ -5284,7 +5318,7 @@
         </w:tc>
         <w:tc>
           <w:tcPr>
-            <w:tcW w:w="956" w:type="dxa"/>
+            <w:tcW w:w="953" w:type="dxa"/>
             <w:tcBorders>
               <w:top w:val="nil"/>
               <w:left w:val="nil"/>
@@ -5316,7 +5350,7 @@
         </w:tc>
         <w:tc>
           <w:tcPr>
-            <w:tcW w:w="1526" w:type="dxa"/>
+            <w:tcW w:w="1521" w:type="dxa"/>
             <w:gridSpan w:val="2"/>
             <w:tcBorders>
               <w:top w:val="nil"/>
@@ -5349,7 +5383,7 @@
         </w:tc>
         <w:tc>
           <w:tcPr>
-            <w:tcW w:w="990" w:type="dxa"/>
+            <w:tcW w:w="987" w:type="dxa"/>
             <w:tcBorders>
               <w:top w:val="nil"/>
               <w:left w:val="nil"/>
@@ -5381,7 +5415,7 @@
         </w:tc>
         <w:tc>
           <w:tcPr>
-            <w:tcW w:w="1186" w:type="dxa"/>
+            <w:tcW w:w="1182" w:type="dxa"/>
             <w:tcBorders>
               <w:top w:val="nil"/>
               <w:left w:val="nil"/>
@@ -5413,7 +5447,7 @@
         </w:tc>
         <w:tc>
           <w:tcPr>
-            <w:tcW w:w="873" w:type="dxa"/>
+            <w:tcW w:w="871" w:type="dxa"/>
             <w:tcBorders>
               <w:top w:val="nil"/>
               <w:left w:val="nil"/>
@@ -5445,7 +5479,7 @@
         </w:tc>
         <w:tc>
           <w:tcPr>
-            <w:tcW w:w="812" w:type="dxa"/>
+            <w:tcW w:w="809" w:type="dxa"/>
             <w:tcBorders>
               <w:top w:val="nil"/>
               <w:left w:val="nil"/>
@@ -5477,7 +5511,7 @@
         </w:tc>
         <w:tc>
           <w:tcPr>
-            <w:tcW w:w="970" w:type="dxa"/>
+            <w:tcW w:w="967" w:type="dxa"/>
             <w:tcBorders>
               <w:top w:val="nil"/>
               <w:left w:val="nil"/>
@@ -5511,12 +5545,12 @@
       <w:tr>
         <w:trPr>
           <w:gridAfter w:val="6"/>
-          <w:wAfter w:w="6088" w:type="dxa"/>
+          <w:wAfter w:w="6041" w:type="dxa"/>
           <w:trHeight w:val="300"/>
         </w:trPr>
         <w:tc>
           <w:tcPr>
-            <w:tcW w:w="960" w:type="dxa"/>
+            <w:tcW w:w="1018" w:type="dxa"/>
             <w:tcBorders>
               <w:top w:val="nil"/>
               <w:left w:val="nil"/>
@@ -5549,7 +5583,7 @@
         </w:tc>
         <w:tc>
           <w:tcPr>
-            <w:tcW w:w="2312" w:type="dxa"/>
+            <w:tcW w:w="2301" w:type="dxa"/>
             <w:gridSpan w:val="4"/>
             <w:tcBorders>
               <w:top w:val="nil"/>
@@ -5585,12 +5619,12 @@
       <w:tr>
         <w:trPr>
           <w:gridAfter w:val="6"/>
-          <w:wAfter w:w="6088" w:type="dxa"/>
+          <w:wAfter w:w="6041" w:type="dxa"/>
           <w:trHeight w:val="300"/>
         </w:trPr>
         <w:tc>
           <w:tcPr>
-            <w:tcW w:w="960" w:type="dxa"/>
+            <w:tcW w:w="1018" w:type="dxa"/>
             <w:tcBorders>
               <w:top w:val="nil"/>
               <w:left w:val="nil"/>
@@ -5622,7 +5656,7 @@
         </w:tc>
         <w:tc>
           <w:tcPr>
-            <w:tcW w:w="2312" w:type="dxa"/>
+            <w:tcW w:w="2301" w:type="dxa"/>
             <w:gridSpan w:val="4"/>
             <w:tcBorders>
               <w:top w:val="nil"/>
@@ -5657,12 +5691,12 @@
       <w:tr>
         <w:trPr>
           <w:gridAfter w:val="6"/>
-          <w:wAfter w:w="6088" w:type="dxa"/>
+          <w:wAfter w:w="6041" w:type="dxa"/>
           <w:trHeight w:val="300"/>
         </w:trPr>
         <w:tc>
           <w:tcPr>
-            <w:tcW w:w="960" w:type="dxa"/>
+            <w:tcW w:w="1018" w:type="dxa"/>
             <w:tcBorders>
               <w:top w:val="nil"/>
               <w:left w:val="nil"/>
@@ -5694,7 +5728,7 @@
         </w:tc>
         <w:tc>
           <w:tcPr>
-            <w:tcW w:w="2312" w:type="dxa"/>
+            <w:tcW w:w="2301" w:type="dxa"/>
             <w:gridSpan w:val="4"/>
             <w:tcBorders>
               <w:top w:val="nil"/>
@@ -5722,6 +5756,2754 @@
                 <w:color w:val="000000"/>
               </w:rPr>
               <w:t>0</w:t>
+            </w:r>
+          </w:p>
+        </w:tc>
+      </w:tr>
+    </w:tbl>
+    <w:p>
+      <w:pPr>
+        <w:shd w:val="clear" w:color="auto" w:fill="FEFEFE"/>
+        <w:spacing w:after="120" w:line="336" w:lineRule="atLeast"/>
+        <w:textAlignment w:val="baseline"/>
+        <w:rPr>
+          <w:rFonts w:ascii="inherit" w:eastAsia="Times New Roman" w:hAnsi="inherit" w:cs="Helvetica"/>
+          <w:color w:val="040404"/>
+          <w:sz w:val="27"/>
+          <w:szCs w:val="27"/>
+        </w:rPr>
+      </w:pPr>
+      <w:r>
+        <w:rPr>
+          <w:noProof/>
+        </w:rPr>
+        <w:lastRenderedPageBreak/>
+        <w:drawing>
+          <wp:inline distT="0" distB="0" distL="0" distR="0" wp14:anchorId="469D507A" wp14:editId="363F126F">
+            <wp:extent cx="4295775" cy="3457575"/>
+            <wp:effectExtent l="0" t="0" r="9525" b="9525"/>
+            <wp:docPr id="1" name="Picture 1"/>
+            <wp:cNvGraphicFramePr>
+              <a:graphicFrameLocks xmlns:a="http://schemas.openxmlformats.org/drawingml/2006/main" noChangeAspect="1"/>
+            </wp:cNvGraphicFramePr>
+            <a:graphic xmlns:a="http://schemas.openxmlformats.org/drawingml/2006/main">
+              <a:graphicData uri="http://schemas.openxmlformats.org/drawingml/2006/picture">
+                <pic:pic xmlns:pic="http://schemas.openxmlformats.org/drawingml/2006/picture">
+                  <pic:nvPicPr>
+                    <pic:cNvPr id="0" name="Picture 1"/>
+                    <pic:cNvPicPr>
+                      <a:picLocks noChangeAspect="1" noChangeArrowheads="1"/>
+                    </pic:cNvPicPr>
+                  </pic:nvPicPr>
+                  <pic:blipFill>
+                    <a:blip r:embed="rId5" cstate="print">
+                      <a:extLst>
+                        <a:ext uri="{28A0092B-C50C-407E-A947-70E740481C1C}">
+                          <a14:useLocalDpi xmlns:a14="http://schemas.microsoft.com/office/drawing/2010/main" val="0"/>
+                        </a:ext>
+                      </a:extLst>
+                    </a:blip>
+                    <a:srcRect/>
+                    <a:stretch>
+                      <a:fillRect/>
+                    </a:stretch>
+                  </pic:blipFill>
+                  <pic:spPr bwMode="auto">
+                    <a:xfrm>
+                      <a:off x="0" y="0"/>
+                      <a:ext cx="4295775" cy="3457575"/>
+                    </a:xfrm>
+                    <a:prstGeom prst="rect">
+                      <a:avLst/>
+                    </a:prstGeom>
+                    <a:noFill/>
+                    <a:ln>
+                      <a:noFill/>
+                    </a:ln>
+                  </pic:spPr>
+                </pic:pic>
+              </a:graphicData>
+            </a:graphic>
+          </wp:inline>
+        </w:drawing>
+      </w:r>
+    </w:p>
+    <w:tbl>
+      <w:tblPr>
+        <w:tblW w:w="8370" w:type="dxa"/>
+        <w:tblInd w:w="490" w:type="dxa"/>
+        <w:tblLook w:val="04A0" w:firstRow="1" w:lastRow="0" w:firstColumn="1" w:lastColumn="0" w:noHBand="0" w:noVBand="1"/>
+      </w:tblPr>
+      <w:tblGrid>
+        <w:gridCol w:w="2695"/>
+        <w:gridCol w:w="1035"/>
+        <w:gridCol w:w="700"/>
+        <w:gridCol w:w="990"/>
+        <w:gridCol w:w="1003"/>
+        <w:gridCol w:w="1003"/>
+        <w:gridCol w:w="969"/>
+      </w:tblGrid>
+      <w:tr>
+        <w:trPr>
+          <w:trHeight w:val="300"/>
+        </w:trPr>
+        <w:tc>
+          <w:tcPr>
+            <w:tcW w:w="2695" w:type="dxa"/>
+            <w:tcBorders>
+              <w:top w:val="single" w:sz="4" w:space="0" w:color="auto"/>
+              <w:left w:val="single" w:sz="4" w:space="0" w:color="auto"/>
+              <w:bottom w:val="single" w:sz="4" w:space="0" w:color="auto"/>
+              <w:right w:val="single" w:sz="4" w:space="0" w:color="auto"/>
+            </w:tcBorders>
+            <w:shd w:val="clear" w:color="auto" w:fill="auto"/>
+            <w:noWrap/>
+            <w:vAlign w:val="bottom"/>
+            <w:hideMark/>
+          </w:tcPr>
+          <w:p>
+            <w:pPr>
+              <w:spacing w:after="0" w:line="240" w:lineRule="auto"/>
+              <w:rPr>
+                <w:rFonts w:ascii="Calibri" w:eastAsia="Times New Roman" w:hAnsi="Calibri" w:cs="Calibri"/>
+                <w:b/>
+                <w:bCs/>
+                <w:color w:val="000000"/>
+              </w:rPr>
+            </w:pPr>
+            <w:r>
+              <w:rPr>
+                <w:rFonts w:ascii="Calibri" w:eastAsia="Times New Roman" w:hAnsi="Calibri" w:cs="Calibri"/>
+                <w:b/>
+                <w:bCs/>
+                <w:color w:val="000000"/>
+              </w:rPr>
+              <w:t>C</w:t>
+            </w:r>
+            <w:r>
+              <w:rPr>
+                <w:rFonts w:ascii="Calibri" w:eastAsia="Times New Roman" w:hAnsi="Calibri" w:cs="Calibri"/>
+                <w:b/>
+                <w:bCs/>
+                <w:color w:val="000000"/>
+              </w:rPr>
+              <w:t>lassifier</w:t>
+            </w:r>
+          </w:p>
+        </w:tc>
+        <w:tc>
+          <w:tcPr>
+            <w:tcW w:w="1010" w:type="dxa"/>
+            <w:tcBorders>
+              <w:top w:val="single" w:sz="4" w:space="0" w:color="auto"/>
+              <w:left w:val="nil"/>
+              <w:bottom w:val="single" w:sz="4" w:space="0" w:color="auto"/>
+              <w:right w:val="single" w:sz="4" w:space="0" w:color="auto"/>
+            </w:tcBorders>
+            <w:shd w:val="clear" w:color="auto" w:fill="auto"/>
+            <w:noWrap/>
+            <w:vAlign w:val="bottom"/>
+            <w:hideMark/>
+          </w:tcPr>
+          <w:p>
+            <w:pPr>
+              <w:spacing w:after="0" w:line="240" w:lineRule="auto"/>
+              <w:rPr>
+                <w:rFonts w:ascii="Calibri" w:eastAsia="Times New Roman" w:hAnsi="Calibri" w:cs="Calibri"/>
+                <w:b/>
+                <w:bCs/>
+                <w:color w:val="000000"/>
+              </w:rPr>
+            </w:pPr>
+            <w:r>
+              <w:rPr>
+                <w:rFonts w:ascii="Calibri" w:eastAsia="Times New Roman" w:hAnsi="Calibri" w:cs="Calibri"/>
+                <w:b/>
+                <w:bCs/>
+                <w:color w:val="000000"/>
+              </w:rPr>
+              <w:t>A</w:t>
+            </w:r>
+            <w:r>
+              <w:rPr>
+                <w:rFonts w:ascii="Calibri" w:eastAsia="Times New Roman" w:hAnsi="Calibri" w:cs="Calibri"/>
+                <w:b/>
+                <w:bCs/>
+                <w:color w:val="000000"/>
+              </w:rPr>
+              <w:t>ccuracy</w:t>
+            </w:r>
+          </w:p>
+        </w:tc>
+        <w:tc>
+          <w:tcPr>
+            <w:tcW w:w="700" w:type="dxa"/>
+            <w:tcBorders>
+              <w:top w:val="single" w:sz="4" w:space="0" w:color="auto"/>
+              <w:left w:val="nil"/>
+              <w:bottom w:val="single" w:sz="4" w:space="0" w:color="auto"/>
+              <w:right w:val="single" w:sz="4" w:space="0" w:color="auto"/>
+            </w:tcBorders>
+            <w:shd w:val="clear" w:color="auto" w:fill="auto"/>
+            <w:noWrap/>
+            <w:vAlign w:val="bottom"/>
+            <w:hideMark/>
+          </w:tcPr>
+          <w:p>
+            <w:pPr>
+              <w:spacing w:after="0" w:line="240" w:lineRule="auto"/>
+              <w:rPr>
+                <w:rFonts w:ascii="Calibri" w:eastAsia="Times New Roman" w:hAnsi="Calibri" w:cs="Calibri"/>
+                <w:b/>
+                <w:bCs/>
+                <w:color w:val="000000"/>
+              </w:rPr>
+            </w:pPr>
+            <w:r>
+              <w:rPr>
+                <w:rFonts w:ascii="Calibri" w:eastAsia="Times New Roman" w:hAnsi="Calibri" w:cs="Calibri"/>
+                <w:b/>
+                <w:bCs/>
+                <w:color w:val="000000"/>
+              </w:rPr>
+              <w:t>E</w:t>
+            </w:r>
+            <w:r>
+              <w:rPr>
+                <w:rFonts w:ascii="Calibri" w:eastAsia="Times New Roman" w:hAnsi="Calibri" w:cs="Calibri"/>
+                <w:b/>
+                <w:bCs/>
+                <w:color w:val="000000"/>
+              </w:rPr>
+              <w:t>rror</w:t>
+            </w:r>
+          </w:p>
+        </w:tc>
+        <w:tc>
+          <w:tcPr>
+            <w:tcW w:w="990" w:type="dxa"/>
+            <w:tcBorders>
+              <w:top w:val="single" w:sz="4" w:space="0" w:color="auto"/>
+              <w:left w:val="nil"/>
+              <w:bottom w:val="single" w:sz="4" w:space="0" w:color="auto"/>
+              <w:right w:val="single" w:sz="4" w:space="0" w:color="auto"/>
+            </w:tcBorders>
+            <w:shd w:val="clear" w:color="auto" w:fill="auto"/>
+            <w:noWrap/>
+            <w:vAlign w:val="bottom"/>
+            <w:hideMark/>
+          </w:tcPr>
+          <w:p>
+            <w:pPr>
+              <w:spacing w:after="0" w:line="240" w:lineRule="auto"/>
+              <w:rPr>
+                <w:rFonts w:ascii="Calibri" w:eastAsia="Times New Roman" w:hAnsi="Calibri" w:cs="Calibri"/>
+                <w:b/>
+                <w:bCs/>
+                <w:color w:val="000000"/>
+              </w:rPr>
+            </w:pPr>
+            <w:r>
+              <w:rPr>
+                <w:rFonts w:ascii="Calibri" w:eastAsia="Times New Roman" w:hAnsi="Calibri" w:cs="Calibri"/>
+                <w:b/>
+                <w:bCs/>
+                <w:color w:val="000000"/>
+              </w:rPr>
+              <w:t>T</w:t>
+            </w:r>
+            <w:r>
+              <w:rPr>
+                <w:rFonts w:ascii="Calibri" w:eastAsia="Times New Roman" w:hAnsi="Calibri" w:cs="Calibri"/>
+                <w:b/>
+                <w:bCs/>
+                <w:color w:val="000000"/>
+              </w:rPr>
+              <w:t>rue</w:t>
+            </w:r>
+            <w:r>
+              <w:rPr>
+                <w:rFonts w:ascii="Calibri" w:eastAsia="Times New Roman" w:hAnsi="Calibri" w:cs="Calibri"/>
+                <w:b/>
+                <w:bCs/>
+                <w:color w:val="000000"/>
+              </w:rPr>
+              <w:t xml:space="preserve"> </w:t>
+            </w:r>
+            <w:r>
+              <w:rPr>
+                <w:rFonts w:ascii="Calibri" w:eastAsia="Times New Roman" w:hAnsi="Calibri" w:cs="Calibri"/>
+                <w:b/>
+                <w:bCs/>
+                <w:color w:val="000000"/>
+              </w:rPr>
+              <w:t>positive</w:t>
+            </w:r>
+          </w:p>
+        </w:tc>
+        <w:tc>
+          <w:tcPr>
+            <w:tcW w:w="1003" w:type="dxa"/>
+            <w:tcBorders>
+              <w:top w:val="single" w:sz="4" w:space="0" w:color="auto"/>
+              <w:left w:val="nil"/>
+              <w:bottom w:val="single" w:sz="4" w:space="0" w:color="auto"/>
+              <w:right w:val="single" w:sz="4" w:space="0" w:color="auto"/>
+            </w:tcBorders>
+            <w:shd w:val="clear" w:color="auto" w:fill="auto"/>
+            <w:noWrap/>
+            <w:vAlign w:val="bottom"/>
+            <w:hideMark/>
+          </w:tcPr>
+          <w:p>
+            <w:pPr>
+              <w:spacing w:after="0" w:line="240" w:lineRule="auto"/>
+              <w:rPr>
+                <w:rFonts w:ascii="Calibri" w:eastAsia="Times New Roman" w:hAnsi="Calibri" w:cs="Calibri"/>
+                <w:b/>
+                <w:bCs/>
+                <w:color w:val="000000"/>
+              </w:rPr>
+            </w:pPr>
+            <w:r>
+              <w:rPr>
+                <w:rFonts w:ascii="Calibri" w:eastAsia="Times New Roman" w:hAnsi="Calibri" w:cs="Calibri"/>
+                <w:b/>
+                <w:bCs/>
+                <w:color w:val="000000"/>
+              </w:rPr>
+              <w:t>T</w:t>
+            </w:r>
+            <w:r>
+              <w:rPr>
+                <w:rFonts w:ascii="Calibri" w:eastAsia="Times New Roman" w:hAnsi="Calibri" w:cs="Calibri"/>
+                <w:b/>
+                <w:bCs/>
+                <w:color w:val="000000"/>
+              </w:rPr>
+              <w:t>rue</w:t>
+            </w:r>
+            <w:r>
+              <w:rPr>
+                <w:rFonts w:ascii="Calibri" w:eastAsia="Times New Roman" w:hAnsi="Calibri" w:cs="Calibri"/>
+                <w:b/>
+                <w:bCs/>
+                <w:color w:val="000000"/>
+              </w:rPr>
+              <w:t xml:space="preserve"> </w:t>
+            </w:r>
+            <w:r>
+              <w:rPr>
+                <w:rFonts w:ascii="Calibri" w:eastAsia="Times New Roman" w:hAnsi="Calibri" w:cs="Calibri"/>
+                <w:b/>
+                <w:bCs/>
+                <w:color w:val="000000"/>
+              </w:rPr>
+              <w:t>negative</w:t>
+            </w:r>
+          </w:p>
+        </w:tc>
+        <w:tc>
+          <w:tcPr>
+            <w:tcW w:w="1003" w:type="dxa"/>
+            <w:tcBorders>
+              <w:top w:val="single" w:sz="4" w:space="0" w:color="auto"/>
+              <w:left w:val="nil"/>
+              <w:bottom w:val="single" w:sz="4" w:space="0" w:color="auto"/>
+              <w:right w:val="single" w:sz="4" w:space="0" w:color="auto"/>
+            </w:tcBorders>
+            <w:shd w:val="clear" w:color="auto" w:fill="auto"/>
+            <w:noWrap/>
+            <w:vAlign w:val="bottom"/>
+            <w:hideMark/>
+          </w:tcPr>
+          <w:p>
+            <w:pPr>
+              <w:spacing w:after="0" w:line="240" w:lineRule="auto"/>
+              <w:rPr>
+                <w:rFonts w:ascii="Calibri" w:eastAsia="Times New Roman" w:hAnsi="Calibri" w:cs="Calibri"/>
+                <w:b/>
+                <w:bCs/>
+                <w:color w:val="000000"/>
+              </w:rPr>
+            </w:pPr>
+            <w:r>
+              <w:rPr>
+                <w:rFonts w:ascii="Calibri" w:eastAsia="Times New Roman" w:hAnsi="Calibri" w:cs="Calibri"/>
+                <w:b/>
+                <w:bCs/>
+                <w:color w:val="000000"/>
+              </w:rPr>
+              <w:t>F</w:t>
+            </w:r>
+            <w:r>
+              <w:rPr>
+                <w:rFonts w:ascii="Calibri" w:eastAsia="Times New Roman" w:hAnsi="Calibri" w:cs="Calibri"/>
+                <w:b/>
+                <w:bCs/>
+                <w:color w:val="000000"/>
+              </w:rPr>
+              <w:t>alse</w:t>
+            </w:r>
+            <w:r>
+              <w:rPr>
+                <w:rFonts w:ascii="Calibri" w:eastAsia="Times New Roman" w:hAnsi="Calibri" w:cs="Calibri"/>
+                <w:b/>
+                <w:bCs/>
+                <w:color w:val="000000"/>
+              </w:rPr>
+              <w:t xml:space="preserve"> </w:t>
+            </w:r>
+            <w:r>
+              <w:rPr>
+                <w:rFonts w:ascii="Calibri" w:eastAsia="Times New Roman" w:hAnsi="Calibri" w:cs="Calibri"/>
+                <w:b/>
+                <w:bCs/>
+                <w:color w:val="000000"/>
+              </w:rPr>
+              <w:t>negative</w:t>
+            </w:r>
+          </w:p>
+        </w:tc>
+        <w:tc>
+          <w:tcPr>
+            <w:tcW w:w="969" w:type="dxa"/>
+            <w:tcBorders>
+              <w:top w:val="single" w:sz="4" w:space="0" w:color="auto"/>
+              <w:left w:val="nil"/>
+              <w:bottom w:val="single" w:sz="4" w:space="0" w:color="auto"/>
+              <w:right w:val="single" w:sz="4" w:space="0" w:color="auto"/>
+            </w:tcBorders>
+            <w:shd w:val="clear" w:color="auto" w:fill="auto"/>
+            <w:noWrap/>
+            <w:vAlign w:val="bottom"/>
+            <w:hideMark/>
+          </w:tcPr>
+          <w:p>
+            <w:pPr>
+              <w:spacing w:after="0" w:line="240" w:lineRule="auto"/>
+              <w:rPr>
+                <w:rFonts w:ascii="Calibri" w:eastAsia="Times New Roman" w:hAnsi="Calibri" w:cs="Calibri"/>
+                <w:b/>
+                <w:bCs/>
+                <w:color w:val="000000"/>
+              </w:rPr>
+            </w:pPr>
+            <w:r>
+              <w:rPr>
+                <w:rFonts w:ascii="Calibri" w:eastAsia="Times New Roman" w:hAnsi="Calibri" w:cs="Calibri"/>
+                <w:b/>
+                <w:bCs/>
+                <w:color w:val="000000"/>
+              </w:rPr>
+              <w:t>F</w:t>
+            </w:r>
+            <w:r>
+              <w:rPr>
+                <w:rFonts w:ascii="Calibri" w:eastAsia="Times New Roman" w:hAnsi="Calibri" w:cs="Calibri"/>
+                <w:b/>
+                <w:bCs/>
+                <w:color w:val="000000"/>
+              </w:rPr>
+              <w:t>alse</w:t>
+            </w:r>
+            <w:r>
+              <w:rPr>
+                <w:rFonts w:ascii="Calibri" w:eastAsia="Times New Roman" w:hAnsi="Calibri" w:cs="Calibri"/>
+                <w:b/>
+                <w:bCs/>
+                <w:color w:val="000000"/>
+              </w:rPr>
+              <w:t xml:space="preserve"> </w:t>
+            </w:r>
+            <w:r>
+              <w:rPr>
+                <w:rFonts w:ascii="Calibri" w:eastAsia="Times New Roman" w:hAnsi="Calibri" w:cs="Calibri"/>
+                <w:b/>
+                <w:bCs/>
+                <w:color w:val="000000"/>
+              </w:rPr>
+              <w:t>positive</w:t>
+            </w:r>
+          </w:p>
+        </w:tc>
+      </w:tr>
+      <w:tr>
+        <w:trPr>
+          <w:trHeight w:val="300"/>
+        </w:trPr>
+        <w:tc>
+          <w:tcPr>
+            <w:tcW w:w="2695" w:type="dxa"/>
+            <w:tcBorders>
+              <w:top w:val="nil"/>
+              <w:left w:val="single" w:sz="4" w:space="0" w:color="auto"/>
+              <w:bottom w:val="single" w:sz="4" w:space="0" w:color="auto"/>
+              <w:right w:val="single" w:sz="4" w:space="0" w:color="auto"/>
+            </w:tcBorders>
+            <w:shd w:val="clear" w:color="auto" w:fill="auto"/>
+            <w:noWrap/>
+            <w:vAlign w:val="bottom"/>
+            <w:hideMark/>
+          </w:tcPr>
+          <w:p>
+            <w:pPr>
+              <w:spacing w:after="0" w:line="240" w:lineRule="auto"/>
+              <w:rPr>
+                <w:rFonts w:ascii="Calibri" w:eastAsia="Times New Roman" w:hAnsi="Calibri" w:cs="Calibri"/>
+                <w:color w:val="000000"/>
+              </w:rPr>
+            </w:pPr>
+            <w:r>
+              <w:rPr>
+                <w:rFonts w:ascii="Calibri" w:eastAsia="Times New Roman" w:hAnsi="Calibri" w:cs="Calibri"/>
+                <w:color w:val="000000"/>
+              </w:rPr>
+              <w:t>Decision Tree</w:t>
+            </w:r>
+          </w:p>
+        </w:tc>
+        <w:tc>
+          <w:tcPr>
+            <w:tcW w:w="1010" w:type="dxa"/>
+            <w:tcBorders>
+              <w:top w:val="nil"/>
+              <w:left w:val="nil"/>
+              <w:bottom w:val="single" w:sz="4" w:space="0" w:color="auto"/>
+              <w:right w:val="single" w:sz="4" w:space="0" w:color="auto"/>
+            </w:tcBorders>
+            <w:shd w:val="clear" w:color="auto" w:fill="auto"/>
+            <w:noWrap/>
+            <w:vAlign w:val="bottom"/>
+            <w:hideMark/>
+          </w:tcPr>
+          <w:p>
+            <w:pPr>
+              <w:spacing w:after="0" w:line="240" w:lineRule="auto"/>
+              <w:jc w:val="right"/>
+              <w:rPr>
+                <w:rFonts w:ascii="Calibri" w:eastAsia="Times New Roman" w:hAnsi="Calibri" w:cs="Calibri"/>
+                <w:color w:val="000000"/>
+              </w:rPr>
+            </w:pPr>
+            <w:r>
+              <w:rPr>
+                <w:rFonts w:ascii="Calibri" w:eastAsia="Times New Roman" w:hAnsi="Calibri" w:cs="Calibri"/>
+                <w:color w:val="000000"/>
+              </w:rPr>
+              <w:t>60</w:t>
+            </w:r>
+          </w:p>
+        </w:tc>
+        <w:tc>
+          <w:tcPr>
+            <w:tcW w:w="700" w:type="dxa"/>
+            <w:tcBorders>
+              <w:top w:val="nil"/>
+              <w:left w:val="nil"/>
+              <w:bottom w:val="single" w:sz="4" w:space="0" w:color="auto"/>
+              <w:right w:val="single" w:sz="4" w:space="0" w:color="auto"/>
+            </w:tcBorders>
+            <w:shd w:val="clear" w:color="auto" w:fill="auto"/>
+            <w:noWrap/>
+            <w:vAlign w:val="bottom"/>
+            <w:hideMark/>
+          </w:tcPr>
+          <w:p>
+            <w:pPr>
+              <w:spacing w:after="0" w:line="240" w:lineRule="auto"/>
+              <w:jc w:val="right"/>
+              <w:rPr>
+                <w:rFonts w:ascii="Calibri" w:eastAsia="Times New Roman" w:hAnsi="Calibri" w:cs="Calibri"/>
+                <w:color w:val="000000"/>
+              </w:rPr>
+            </w:pPr>
+            <w:r>
+              <w:rPr>
+                <w:rFonts w:ascii="Calibri" w:eastAsia="Times New Roman" w:hAnsi="Calibri" w:cs="Calibri"/>
+                <w:color w:val="000000"/>
+              </w:rPr>
+              <w:t>6</w:t>
+            </w:r>
+          </w:p>
+        </w:tc>
+        <w:tc>
+          <w:tcPr>
+            <w:tcW w:w="990" w:type="dxa"/>
+            <w:tcBorders>
+              <w:top w:val="nil"/>
+              <w:left w:val="nil"/>
+              <w:bottom w:val="single" w:sz="4" w:space="0" w:color="auto"/>
+              <w:right w:val="single" w:sz="4" w:space="0" w:color="auto"/>
+            </w:tcBorders>
+            <w:shd w:val="clear" w:color="auto" w:fill="auto"/>
+            <w:noWrap/>
+            <w:vAlign w:val="bottom"/>
+            <w:hideMark/>
+          </w:tcPr>
+          <w:p>
+            <w:pPr>
+              <w:spacing w:after="0" w:line="240" w:lineRule="auto"/>
+              <w:jc w:val="right"/>
+              <w:rPr>
+                <w:rFonts w:ascii="Calibri" w:eastAsia="Times New Roman" w:hAnsi="Calibri" w:cs="Calibri"/>
+                <w:color w:val="000000"/>
+              </w:rPr>
+            </w:pPr>
+            <w:r>
+              <w:rPr>
+                <w:rFonts w:ascii="Calibri" w:eastAsia="Times New Roman" w:hAnsi="Calibri" w:cs="Calibri"/>
+                <w:color w:val="000000"/>
+              </w:rPr>
+              <w:t>61.5</w:t>
+            </w:r>
+          </w:p>
+        </w:tc>
+        <w:tc>
+          <w:tcPr>
+            <w:tcW w:w="1003" w:type="dxa"/>
+            <w:tcBorders>
+              <w:top w:val="nil"/>
+              <w:left w:val="nil"/>
+              <w:bottom w:val="single" w:sz="4" w:space="0" w:color="auto"/>
+              <w:right w:val="single" w:sz="4" w:space="0" w:color="auto"/>
+            </w:tcBorders>
+            <w:shd w:val="clear" w:color="auto" w:fill="auto"/>
+            <w:noWrap/>
+            <w:vAlign w:val="bottom"/>
+            <w:hideMark/>
+          </w:tcPr>
+          <w:p>
+            <w:pPr>
+              <w:spacing w:after="0" w:line="240" w:lineRule="auto"/>
+              <w:jc w:val="right"/>
+              <w:rPr>
+                <w:rFonts w:ascii="Calibri" w:eastAsia="Times New Roman" w:hAnsi="Calibri" w:cs="Calibri"/>
+                <w:color w:val="000000"/>
+              </w:rPr>
+            </w:pPr>
+            <w:r>
+              <w:rPr>
+                <w:rFonts w:ascii="Calibri" w:eastAsia="Times New Roman" w:hAnsi="Calibri" w:cs="Calibri"/>
+                <w:color w:val="000000"/>
+              </w:rPr>
+              <w:t>63.7</w:t>
+            </w:r>
+          </w:p>
+        </w:tc>
+        <w:tc>
+          <w:tcPr>
+            <w:tcW w:w="1003" w:type="dxa"/>
+            <w:tcBorders>
+              <w:top w:val="nil"/>
+              <w:left w:val="nil"/>
+              <w:bottom w:val="single" w:sz="4" w:space="0" w:color="auto"/>
+              <w:right w:val="single" w:sz="4" w:space="0" w:color="auto"/>
+            </w:tcBorders>
+            <w:shd w:val="clear" w:color="auto" w:fill="auto"/>
+            <w:noWrap/>
+            <w:vAlign w:val="bottom"/>
+            <w:hideMark/>
+          </w:tcPr>
+          <w:p>
+            <w:pPr>
+              <w:spacing w:after="0" w:line="240" w:lineRule="auto"/>
+              <w:jc w:val="right"/>
+              <w:rPr>
+                <w:rFonts w:ascii="Calibri" w:eastAsia="Times New Roman" w:hAnsi="Calibri" w:cs="Calibri"/>
+                <w:color w:val="000000"/>
+              </w:rPr>
+            </w:pPr>
+            <w:r>
+              <w:rPr>
+                <w:rFonts w:ascii="Calibri" w:eastAsia="Times New Roman" w:hAnsi="Calibri" w:cs="Calibri"/>
+                <w:color w:val="000000"/>
+              </w:rPr>
+              <w:t>38.5</w:t>
+            </w:r>
+          </w:p>
+        </w:tc>
+        <w:tc>
+          <w:tcPr>
+            <w:tcW w:w="969" w:type="dxa"/>
+            <w:tcBorders>
+              <w:top w:val="nil"/>
+              <w:left w:val="nil"/>
+              <w:bottom w:val="single" w:sz="4" w:space="0" w:color="auto"/>
+              <w:right w:val="single" w:sz="4" w:space="0" w:color="auto"/>
+            </w:tcBorders>
+            <w:shd w:val="clear" w:color="auto" w:fill="auto"/>
+            <w:noWrap/>
+            <w:vAlign w:val="bottom"/>
+            <w:hideMark/>
+          </w:tcPr>
+          <w:p>
+            <w:pPr>
+              <w:spacing w:after="0" w:line="240" w:lineRule="auto"/>
+              <w:jc w:val="right"/>
+              <w:rPr>
+                <w:rFonts w:ascii="Calibri" w:eastAsia="Times New Roman" w:hAnsi="Calibri" w:cs="Calibri"/>
+                <w:color w:val="000000"/>
+              </w:rPr>
+            </w:pPr>
+            <w:r>
+              <w:rPr>
+                <w:rFonts w:ascii="Calibri" w:eastAsia="Times New Roman" w:hAnsi="Calibri" w:cs="Calibri"/>
+                <w:color w:val="000000"/>
+              </w:rPr>
+              <w:t>36.3</w:t>
+            </w:r>
+          </w:p>
+        </w:tc>
+      </w:tr>
+      <w:tr>
+        <w:trPr>
+          <w:trHeight w:val="300"/>
+        </w:trPr>
+        <w:tc>
+          <w:tcPr>
+            <w:tcW w:w="2695" w:type="dxa"/>
+            <w:tcBorders>
+              <w:top w:val="nil"/>
+              <w:left w:val="single" w:sz="4" w:space="0" w:color="auto"/>
+              <w:bottom w:val="single" w:sz="4" w:space="0" w:color="auto"/>
+              <w:right w:val="single" w:sz="4" w:space="0" w:color="auto"/>
+            </w:tcBorders>
+            <w:shd w:val="clear" w:color="auto" w:fill="auto"/>
+            <w:noWrap/>
+            <w:vAlign w:val="bottom"/>
+            <w:hideMark/>
+          </w:tcPr>
+          <w:p>
+            <w:pPr>
+              <w:spacing w:after="0" w:line="240" w:lineRule="auto"/>
+              <w:rPr>
+                <w:rFonts w:ascii="Calibri" w:eastAsia="Times New Roman" w:hAnsi="Calibri" w:cs="Calibri"/>
+                <w:color w:val="000000"/>
+              </w:rPr>
+            </w:pPr>
+            <w:r>
+              <w:rPr>
+                <w:rFonts w:ascii="Calibri" w:eastAsia="Times New Roman" w:hAnsi="Calibri" w:cs="Calibri"/>
+                <w:color w:val="000000"/>
+              </w:rPr>
+              <w:t>Neural Network</w:t>
+            </w:r>
+          </w:p>
+        </w:tc>
+        <w:tc>
+          <w:tcPr>
+            <w:tcW w:w="1010" w:type="dxa"/>
+            <w:tcBorders>
+              <w:top w:val="nil"/>
+              <w:left w:val="nil"/>
+              <w:bottom w:val="single" w:sz="4" w:space="0" w:color="auto"/>
+              <w:right w:val="single" w:sz="4" w:space="0" w:color="auto"/>
+            </w:tcBorders>
+            <w:shd w:val="clear" w:color="auto" w:fill="auto"/>
+            <w:noWrap/>
+            <w:vAlign w:val="bottom"/>
+            <w:hideMark/>
+          </w:tcPr>
+          <w:p>
+            <w:pPr>
+              <w:spacing w:after="0" w:line="240" w:lineRule="auto"/>
+              <w:jc w:val="right"/>
+              <w:rPr>
+                <w:rFonts w:ascii="Calibri" w:eastAsia="Times New Roman" w:hAnsi="Calibri" w:cs="Calibri"/>
+                <w:color w:val="000000"/>
+              </w:rPr>
+            </w:pPr>
+            <w:r>
+              <w:rPr>
+                <w:rFonts w:ascii="Calibri" w:eastAsia="Times New Roman" w:hAnsi="Calibri" w:cs="Calibri"/>
+                <w:color w:val="000000"/>
+              </w:rPr>
+              <w:t>63.8</w:t>
+            </w:r>
+          </w:p>
+        </w:tc>
+        <w:tc>
+          <w:tcPr>
+            <w:tcW w:w="700" w:type="dxa"/>
+            <w:tcBorders>
+              <w:top w:val="nil"/>
+              <w:left w:val="nil"/>
+              <w:bottom w:val="single" w:sz="4" w:space="0" w:color="auto"/>
+              <w:right w:val="single" w:sz="4" w:space="0" w:color="auto"/>
+            </w:tcBorders>
+            <w:shd w:val="clear" w:color="auto" w:fill="auto"/>
+            <w:noWrap/>
+            <w:vAlign w:val="bottom"/>
+            <w:hideMark/>
+          </w:tcPr>
+          <w:p>
+            <w:pPr>
+              <w:spacing w:after="0" w:line="240" w:lineRule="auto"/>
+              <w:jc w:val="right"/>
+              <w:rPr>
+                <w:rFonts w:ascii="Calibri" w:eastAsia="Times New Roman" w:hAnsi="Calibri" w:cs="Calibri"/>
+                <w:color w:val="000000"/>
+              </w:rPr>
+            </w:pPr>
+            <w:r>
+              <w:rPr>
+                <w:rFonts w:ascii="Calibri" w:eastAsia="Times New Roman" w:hAnsi="Calibri" w:cs="Calibri"/>
+                <w:color w:val="000000"/>
+              </w:rPr>
+              <w:t>3</w:t>
+            </w:r>
+          </w:p>
+        </w:tc>
+        <w:tc>
+          <w:tcPr>
+            <w:tcW w:w="990" w:type="dxa"/>
+            <w:tcBorders>
+              <w:top w:val="nil"/>
+              <w:left w:val="nil"/>
+              <w:bottom w:val="single" w:sz="4" w:space="0" w:color="auto"/>
+              <w:right w:val="single" w:sz="4" w:space="0" w:color="auto"/>
+            </w:tcBorders>
+            <w:shd w:val="clear" w:color="auto" w:fill="auto"/>
+            <w:noWrap/>
+            <w:vAlign w:val="bottom"/>
+            <w:hideMark/>
+          </w:tcPr>
+          <w:p>
+            <w:pPr>
+              <w:spacing w:after="0" w:line="240" w:lineRule="auto"/>
+              <w:jc w:val="right"/>
+              <w:rPr>
+                <w:rFonts w:ascii="Calibri" w:eastAsia="Times New Roman" w:hAnsi="Calibri" w:cs="Calibri"/>
+                <w:color w:val="000000"/>
+              </w:rPr>
+            </w:pPr>
+            <w:r>
+              <w:rPr>
+                <w:rFonts w:ascii="Calibri" w:eastAsia="Times New Roman" w:hAnsi="Calibri" w:cs="Calibri"/>
+                <w:color w:val="000000"/>
+              </w:rPr>
+              <w:t>65</w:t>
+            </w:r>
+          </w:p>
+        </w:tc>
+        <w:tc>
+          <w:tcPr>
+            <w:tcW w:w="1003" w:type="dxa"/>
+            <w:tcBorders>
+              <w:top w:val="nil"/>
+              <w:left w:val="nil"/>
+              <w:bottom w:val="single" w:sz="4" w:space="0" w:color="auto"/>
+              <w:right w:val="single" w:sz="4" w:space="0" w:color="auto"/>
+            </w:tcBorders>
+            <w:shd w:val="clear" w:color="auto" w:fill="auto"/>
+            <w:noWrap/>
+            <w:vAlign w:val="bottom"/>
+            <w:hideMark/>
+          </w:tcPr>
+          <w:p>
+            <w:pPr>
+              <w:spacing w:after="0" w:line="240" w:lineRule="auto"/>
+              <w:jc w:val="right"/>
+              <w:rPr>
+                <w:rFonts w:ascii="Calibri" w:eastAsia="Times New Roman" w:hAnsi="Calibri" w:cs="Calibri"/>
+                <w:color w:val="000000"/>
+              </w:rPr>
+            </w:pPr>
+            <w:r>
+              <w:rPr>
+                <w:rFonts w:ascii="Calibri" w:eastAsia="Times New Roman" w:hAnsi="Calibri" w:cs="Calibri"/>
+                <w:color w:val="000000"/>
+              </w:rPr>
+              <w:t>62.6</w:t>
+            </w:r>
+          </w:p>
+        </w:tc>
+        <w:tc>
+          <w:tcPr>
+            <w:tcW w:w="1003" w:type="dxa"/>
+            <w:tcBorders>
+              <w:top w:val="nil"/>
+              <w:left w:val="nil"/>
+              <w:bottom w:val="single" w:sz="4" w:space="0" w:color="auto"/>
+              <w:right w:val="single" w:sz="4" w:space="0" w:color="auto"/>
+            </w:tcBorders>
+            <w:shd w:val="clear" w:color="auto" w:fill="auto"/>
+            <w:noWrap/>
+            <w:vAlign w:val="bottom"/>
+            <w:hideMark/>
+          </w:tcPr>
+          <w:p>
+            <w:pPr>
+              <w:spacing w:after="0" w:line="240" w:lineRule="auto"/>
+              <w:jc w:val="right"/>
+              <w:rPr>
+                <w:rFonts w:ascii="Calibri" w:eastAsia="Times New Roman" w:hAnsi="Calibri" w:cs="Calibri"/>
+                <w:color w:val="000000"/>
+              </w:rPr>
+            </w:pPr>
+            <w:r>
+              <w:rPr>
+                <w:rFonts w:ascii="Calibri" w:eastAsia="Times New Roman" w:hAnsi="Calibri" w:cs="Calibri"/>
+                <w:color w:val="000000"/>
+              </w:rPr>
+              <w:t>35</w:t>
+            </w:r>
+          </w:p>
+        </w:tc>
+        <w:tc>
+          <w:tcPr>
+            <w:tcW w:w="969" w:type="dxa"/>
+            <w:tcBorders>
+              <w:top w:val="nil"/>
+              <w:left w:val="nil"/>
+              <w:bottom w:val="single" w:sz="4" w:space="0" w:color="auto"/>
+              <w:right w:val="single" w:sz="4" w:space="0" w:color="auto"/>
+            </w:tcBorders>
+            <w:shd w:val="clear" w:color="auto" w:fill="auto"/>
+            <w:noWrap/>
+            <w:vAlign w:val="bottom"/>
+            <w:hideMark/>
+          </w:tcPr>
+          <w:p>
+            <w:pPr>
+              <w:spacing w:after="0" w:line="240" w:lineRule="auto"/>
+              <w:jc w:val="right"/>
+              <w:rPr>
+                <w:rFonts w:ascii="Calibri" w:eastAsia="Times New Roman" w:hAnsi="Calibri" w:cs="Calibri"/>
+                <w:color w:val="000000"/>
+              </w:rPr>
+            </w:pPr>
+            <w:r>
+              <w:rPr>
+                <w:rFonts w:ascii="Calibri" w:eastAsia="Times New Roman" w:hAnsi="Calibri" w:cs="Calibri"/>
+                <w:color w:val="000000"/>
+              </w:rPr>
+              <w:t>37.4</w:t>
+            </w:r>
+          </w:p>
+        </w:tc>
+      </w:tr>
+      <w:tr>
+        <w:trPr>
+          <w:trHeight w:val="300"/>
+        </w:trPr>
+        <w:tc>
+          <w:tcPr>
+            <w:tcW w:w="2695" w:type="dxa"/>
+            <w:tcBorders>
+              <w:top w:val="nil"/>
+              <w:left w:val="single" w:sz="4" w:space="0" w:color="auto"/>
+              <w:bottom w:val="single" w:sz="4" w:space="0" w:color="auto"/>
+              <w:right w:val="single" w:sz="4" w:space="0" w:color="auto"/>
+            </w:tcBorders>
+            <w:shd w:val="clear" w:color="auto" w:fill="auto"/>
+            <w:noWrap/>
+            <w:vAlign w:val="bottom"/>
+            <w:hideMark/>
+          </w:tcPr>
+          <w:p>
+            <w:pPr>
+              <w:spacing w:after="0" w:line="240" w:lineRule="auto"/>
+              <w:rPr>
+                <w:rFonts w:ascii="Calibri" w:eastAsia="Times New Roman" w:hAnsi="Calibri" w:cs="Calibri"/>
+                <w:color w:val="000000"/>
+              </w:rPr>
+            </w:pPr>
+            <w:r>
+              <w:rPr>
+                <w:rFonts w:ascii="Calibri" w:eastAsia="Times New Roman" w:hAnsi="Calibri" w:cs="Calibri"/>
+                <w:color w:val="000000"/>
+              </w:rPr>
+              <w:t>Bagging KNN</w:t>
+            </w:r>
+          </w:p>
+        </w:tc>
+        <w:tc>
+          <w:tcPr>
+            <w:tcW w:w="1010" w:type="dxa"/>
+            <w:tcBorders>
+              <w:top w:val="nil"/>
+              <w:left w:val="nil"/>
+              <w:bottom w:val="single" w:sz="4" w:space="0" w:color="auto"/>
+              <w:right w:val="single" w:sz="4" w:space="0" w:color="auto"/>
+            </w:tcBorders>
+            <w:shd w:val="clear" w:color="auto" w:fill="auto"/>
+            <w:noWrap/>
+            <w:vAlign w:val="bottom"/>
+            <w:hideMark/>
+          </w:tcPr>
+          <w:p>
+            <w:pPr>
+              <w:spacing w:after="0" w:line="240" w:lineRule="auto"/>
+              <w:jc w:val="right"/>
+              <w:rPr>
+                <w:rFonts w:ascii="Calibri" w:eastAsia="Times New Roman" w:hAnsi="Calibri" w:cs="Calibri"/>
+                <w:color w:val="000000"/>
+              </w:rPr>
+            </w:pPr>
+            <w:r>
+              <w:rPr>
+                <w:rFonts w:ascii="Calibri" w:eastAsia="Times New Roman" w:hAnsi="Calibri" w:cs="Calibri"/>
+                <w:color w:val="000000"/>
+              </w:rPr>
+              <w:t>59</w:t>
+            </w:r>
+          </w:p>
+        </w:tc>
+        <w:tc>
+          <w:tcPr>
+            <w:tcW w:w="700" w:type="dxa"/>
+            <w:tcBorders>
+              <w:top w:val="nil"/>
+              <w:left w:val="nil"/>
+              <w:bottom w:val="single" w:sz="4" w:space="0" w:color="auto"/>
+              <w:right w:val="single" w:sz="4" w:space="0" w:color="auto"/>
+            </w:tcBorders>
+            <w:shd w:val="clear" w:color="auto" w:fill="auto"/>
+            <w:noWrap/>
+            <w:vAlign w:val="bottom"/>
+            <w:hideMark/>
+          </w:tcPr>
+          <w:p>
+            <w:pPr>
+              <w:spacing w:after="0" w:line="240" w:lineRule="auto"/>
+              <w:jc w:val="right"/>
+              <w:rPr>
+                <w:rFonts w:ascii="Calibri" w:eastAsia="Times New Roman" w:hAnsi="Calibri" w:cs="Calibri"/>
+                <w:color w:val="000000"/>
+              </w:rPr>
+            </w:pPr>
+            <w:r>
+              <w:rPr>
+                <w:rFonts w:ascii="Calibri" w:eastAsia="Times New Roman" w:hAnsi="Calibri" w:cs="Calibri"/>
+                <w:color w:val="000000"/>
+              </w:rPr>
+              <w:t>4</w:t>
+            </w:r>
+          </w:p>
+        </w:tc>
+        <w:tc>
+          <w:tcPr>
+            <w:tcW w:w="990" w:type="dxa"/>
+            <w:tcBorders>
+              <w:top w:val="nil"/>
+              <w:left w:val="nil"/>
+              <w:bottom w:val="single" w:sz="4" w:space="0" w:color="auto"/>
+              <w:right w:val="single" w:sz="4" w:space="0" w:color="auto"/>
+            </w:tcBorders>
+            <w:shd w:val="clear" w:color="auto" w:fill="auto"/>
+            <w:noWrap/>
+            <w:vAlign w:val="bottom"/>
+            <w:hideMark/>
+          </w:tcPr>
+          <w:p>
+            <w:pPr>
+              <w:spacing w:after="0" w:line="240" w:lineRule="auto"/>
+              <w:jc w:val="right"/>
+              <w:rPr>
+                <w:rFonts w:ascii="Calibri" w:eastAsia="Times New Roman" w:hAnsi="Calibri" w:cs="Calibri"/>
+                <w:color w:val="000000"/>
+              </w:rPr>
+            </w:pPr>
+            <w:r>
+              <w:rPr>
+                <w:rFonts w:ascii="Calibri" w:eastAsia="Times New Roman" w:hAnsi="Calibri" w:cs="Calibri"/>
+                <w:color w:val="000000"/>
+              </w:rPr>
+              <w:t>61</w:t>
+            </w:r>
+          </w:p>
+        </w:tc>
+        <w:tc>
+          <w:tcPr>
+            <w:tcW w:w="1003" w:type="dxa"/>
+            <w:tcBorders>
+              <w:top w:val="nil"/>
+              <w:left w:val="nil"/>
+              <w:bottom w:val="single" w:sz="4" w:space="0" w:color="auto"/>
+              <w:right w:val="single" w:sz="4" w:space="0" w:color="auto"/>
+            </w:tcBorders>
+            <w:shd w:val="clear" w:color="auto" w:fill="auto"/>
+            <w:noWrap/>
+            <w:vAlign w:val="bottom"/>
+            <w:hideMark/>
+          </w:tcPr>
+          <w:p>
+            <w:pPr>
+              <w:spacing w:after="0" w:line="240" w:lineRule="auto"/>
+              <w:jc w:val="right"/>
+              <w:rPr>
+                <w:rFonts w:ascii="Calibri" w:eastAsia="Times New Roman" w:hAnsi="Calibri" w:cs="Calibri"/>
+                <w:color w:val="000000"/>
+              </w:rPr>
+            </w:pPr>
+            <w:r>
+              <w:rPr>
+                <w:rFonts w:ascii="Calibri" w:eastAsia="Times New Roman" w:hAnsi="Calibri" w:cs="Calibri"/>
+                <w:color w:val="000000"/>
+              </w:rPr>
+              <w:t>60.9</w:t>
+            </w:r>
+          </w:p>
+        </w:tc>
+        <w:tc>
+          <w:tcPr>
+            <w:tcW w:w="1003" w:type="dxa"/>
+            <w:tcBorders>
+              <w:top w:val="nil"/>
+              <w:left w:val="nil"/>
+              <w:bottom w:val="single" w:sz="4" w:space="0" w:color="auto"/>
+              <w:right w:val="single" w:sz="4" w:space="0" w:color="auto"/>
+            </w:tcBorders>
+            <w:shd w:val="clear" w:color="auto" w:fill="auto"/>
+            <w:noWrap/>
+            <w:vAlign w:val="bottom"/>
+            <w:hideMark/>
+          </w:tcPr>
+          <w:p>
+            <w:pPr>
+              <w:spacing w:after="0" w:line="240" w:lineRule="auto"/>
+              <w:jc w:val="right"/>
+              <w:rPr>
+                <w:rFonts w:ascii="Calibri" w:eastAsia="Times New Roman" w:hAnsi="Calibri" w:cs="Calibri"/>
+                <w:color w:val="000000"/>
+              </w:rPr>
+            </w:pPr>
+            <w:r>
+              <w:rPr>
+                <w:rFonts w:ascii="Calibri" w:eastAsia="Times New Roman" w:hAnsi="Calibri" w:cs="Calibri"/>
+                <w:color w:val="000000"/>
+              </w:rPr>
+              <w:t>39</w:t>
+            </w:r>
+          </w:p>
+        </w:tc>
+        <w:tc>
+          <w:tcPr>
+            <w:tcW w:w="969" w:type="dxa"/>
+            <w:tcBorders>
+              <w:top w:val="nil"/>
+              <w:left w:val="nil"/>
+              <w:bottom w:val="single" w:sz="4" w:space="0" w:color="auto"/>
+              <w:right w:val="single" w:sz="4" w:space="0" w:color="auto"/>
+            </w:tcBorders>
+            <w:shd w:val="clear" w:color="auto" w:fill="auto"/>
+            <w:noWrap/>
+            <w:vAlign w:val="bottom"/>
+            <w:hideMark/>
+          </w:tcPr>
+          <w:p>
+            <w:pPr>
+              <w:spacing w:after="0" w:line="240" w:lineRule="auto"/>
+              <w:jc w:val="right"/>
+              <w:rPr>
+                <w:rFonts w:ascii="Calibri" w:eastAsia="Times New Roman" w:hAnsi="Calibri" w:cs="Calibri"/>
+                <w:color w:val="000000"/>
+              </w:rPr>
+            </w:pPr>
+            <w:r>
+              <w:rPr>
+                <w:rFonts w:ascii="Calibri" w:eastAsia="Times New Roman" w:hAnsi="Calibri" w:cs="Calibri"/>
+                <w:color w:val="000000"/>
+              </w:rPr>
+              <w:t>39.1</w:t>
+            </w:r>
+          </w:p>
+        </w:tc>
+      </w:tr>
+      <w:tr>
+        <w:trPr>
+          <w:trHeight w:val="300"/>
+        </w:trPr>
+        <w:tc>
+          <w:tcPr>
+            <w:tcW w:w="2695" w:type="dxa"/>
+            <w:tcBorders>
+              <w:top w:val="nil"/>
+              <w:left w:val="single" w:sz="4" w:space="0" w:color="auto"/>
+              <w:bottom w:val="single" w:sz="4" w:space="0" w:color="auto"/>
+              <w:right w:val="single" w:sz="4" w:space="0" w:color="auto"/>
+            </w:tcBorders>
+            <w:shd w:val="clear" w:color="auto" w:fill="auto"/>
+            <w:noWrap/>
+            <w:vAlign w:val="bottom"/>
+            <w:hideMark/>
+          </w:tcPr>
+          <w:p>
+            <w:pPr>
+              <w:spacing w:after="0" w:line="240" w:lineRule="auto"/>
+              <w:rPr>
+                <w:rFonts w:ascii="Calibri" w:eastAsia="Times New Roman" w:hAnsi="Calibri" w:cs="Calibri"/>
+                <w:color w:val="000000"/>
+              </w:rPr>
+            </w:pPr>
+            <w:r>
+              <w:rPr>
+                <w:rFonts w:ascii="Calibri" w:eastAsia="Times New Roman" w:hAnsi="Calibri" w:cs="Calibri"/>
+                <w:color w:val="000000"/>
+              </w:rPr>
+              <w:t>Ada Boost Classifier</w:t>
+            </w:r>
+          </w:p>
+        </w:tc>
+        <w:tc>
+          <w:tcPr>
+            <w:tcW w:w="1010" w:type="dxa"/>
+            <w:tcBorders>
+              <w:top w:val="nil"/>
+              <w:left w:val="nil"/>
+              <w:bottom w:val="single" w:sz="4" w:space="0" w:color="auto"/>
+              <w:right w:val="single" w:sz="4" w:space="0" w:color="auto"/>
+            </w:tcBorders>
+            <w:shd w:val="clear" w:color="auto" w:fill="auto"/>
+            <w:noWrap/>
+            <w:vAlign w:val="bottom"/>
+            <w:hideMark/>
+          </w:tcPr>
+          <w:p>
+            <w:pPr>
+              <w:spacing w:after="0" w:line="240" w:lineRule="auto"/>
+              <w:jc w:val="right"/>
+              <w:rPr>
+                <w:rFonts w:ascii="Calibri" w:eastAsia="Times New Roman" w:hAnsi="Calibri" w:cs="Calibri"/>
+                <w:color w:val="000000"/>
+              </w:rPr>
+            </w:pPr>
+            <w:r>
+              <w:rPr>
+                <w:rFonts w:ascii="Calibri" w:eastAsia="Times New Roman" w:hAnsi="Calibri" w:cs="Calibri"/>
+                <w:color w:val="000000"/>
+              </w:rPr>
+              <w:t>62</w:t>
+            </w:r>
+          </w:p>
+        </w:tc>
+        <w:tc>
+          <w:tcPr>
+            <w:tcW w:w="700" w:type="dxa"/>
+            <w:tcBorders>
+              <w:top w:val="nil"/>
+              <w:left w:val="nil"/>
+              <w:bottom w:val="single" w:sz="4" w:space="0" w:color="auto"/>
+              <w:right w:val="single" w:sz="4" w:space="0" w:color="auto"/>
+            </w:tcBorders>
+            <w:shd w:val="clear" w:color="auto" w:fill="auto"/>
+            <w:noWrap/>
+            <w:vAlign w:val="bottom"/>
+            <w:hideMark/>
+          </w:tcPr>
+          <w:p>
+            <w:pPr>
+              <w:spacing w:after="0" w:line="240" w:lineRule="auto"/>
+              <w:jc w:val="right"/>
+              <w:rPr>
+                <w:rFonts w:ascii="Calibri" w:eastAsia="Times New Roman" w:hAnsi="Calibri" w:cs="Calibri"/>
+                <w:color w:val="000000"/>
+              </w:rPr>
+            </w:pPr>
+            <w:r>
+              <w:rPr>
+                <w:rFonts w:ascii="Calibri" w:eastAsia="Times New Roman" w:hAnsi="Calibri" w:cs="Calibri"/>
+                <w:color w:val="000000"/>
+              </w:rPr>
+              <w:t>6</w:t>
+            </w:r>
+          </w:p>
+        </w:tc>
+        <w:tc>
+          <w:tcPr>
+            <w:tcW w:w="990" w:type="dxa"/>
+            <w:tcBorders>
+              <w:top w:val="nil"/>
+              <w:left w:val="nil"/>
+              <w:bottom w:val="single" w:sz="4" w:space="0" w:color="auto"/>
+              <w:right w:val="single" w:sz="4" w:space="0" w:color="auto"/>
+            </w:tcBorders>
+            <w:shd w:val="clear" w:color="auto" w:fill="auto"/>
+            <w:noWrap/>
+            <w:vAlign w:val="bottom"/>
+            <w:hideMark/>
+          </w:tcPr>
+          <w:p>
+            <w:pPr>
+              <w:spacing w:after="0" w:line="240" w:lineRule="auto"/>
+              <w:jc w:val="right"/>
+              <w:rPr>
+                <w:rFonts w:ascii="Calibri" w:eastAsia="Times New Roman" w:hAnsi="Calibri" w:cs="Calibri"/>
+                <w:color w:val="000000"/>
+              </w:rPr>
+            </w:pPr>
+            <w:r>
+              <w:rPr>
+                <w:rFonts w:ascii="Calibri" w:eastAsia="Times New Roman" w:hAnsi="Calibri" w:cs="Calibri"/>
+                <w:color w:val="000000"/>
+              </w:rPr>
+              <w:t>63.5</w:t>
+            </w:r>
+          </w:p>
+        </w:tc>
+        <w:tc>
+          <w:tcPr>
+            <w:tcW w:w="1003" w:type="dxa"/>
+            <w:tcBorders>
+              <w:top w:val="nil"/>
+              <w:left w:val="nil"/>
+              <w:bottom w:val="single" w:sz="4" w:space="0" w:color="auto"/>
+              <w:right w:val="single" w:sz="4" w:space="0" w:color="auto"/>
+            </w:tcBorders>
+            <w:shd w:val="clear" w:color="auto" w:fill="auto"/>
+            <w:noWrap/>
+            <w:vAlign w:val="bottom"/>
+            <w:hideMark/>
+          </w:tcPr>
+          <w:p>
+            <w:pPr>
+              <w:spacing w:after="0" w:line="240" w:lineRule="auto"/>
+              <w:jc w:val="right"/>
+              <w:rPr>
+                <w:rFonts w:ascii="Calibri" w:eastAsia="Times New Roman" w:hAnsi="Calibri" w:cs="Calibri"/>
+                <w:color w:val="000000"/>
+              </w:rPr>
+            </w:pPr>
+            <w:r>
+              <w:rPr>
+                <w:rFonts w:ascii="Calibri" w:eastAsia="Times New Roman" w:hAnsi="Calibri" w:cs="Calibri"/>
+                <w:color w:val="000000"/>
+              </w:rPr>
+              <w:t>62.7</w:t>
+            </w:r>
+          </w:p>
+        </w:tc>
+        <w:tc>
+          <w:tcPr>
+            <w:tcW w:w="1003" w:type="dxa"/>
+            <w:tcBorders>
+              <w:top w:val="nil"/>
+              <w:left w:val="nil"/>
+              <w:bottom w:val="single" w:sz="4" w:space="0" w:color="auto"/>
+              <w:right w:val="single" w:sz="4" w:space="0" w:color="auto"/>
+            </w:tcBorders>
+            <w:shd w:val="clear" w:color="auto" w:fill="auto"/>
+            <w:noWrap/>
+            <w:vAlign w:val="bottom"/>
+            <w:hideMark/>
+          </w:tcPr>
+          <w:p>
+            <w:pPr>
+              <w:spacing w:after="0" w:line="240" w:lineRule="auto"/>
+              <w:jc w:val="right"/>
+              <w:rPr>
+                <w:rFonts w:ascii="Calibri" w:eastAsia="Times New Roman" w:hAnsi="Calibri" w:cs="Calibri"/>
+                <w:color w:val="000000"/>
+              </w:rPr>
+            </w:pPr>
+            <w:r>
+              <w:rPr>
+                <w:rFonts w:ascii="Calibri" w:eastAsia="Times New Roman" w:hAnsi="Calibri" w:cs="Calibri"/>
+                <w:color w:val="000000"/>
+              </w:rPr>
+              <w:t>36.5</w:t>
+            </w:r>
+          </w:p>
+        </w:tc>
+        <w:tc>
+          <w:tcPr>
+            <w:tcW w:w="969" w:type="dxa"/>
+            <w:tcBorders>
+              <w:top w:val="nil"/>
+              <w:left w:val="nil"/>
+              <w:bottom w:val="single" w:sz="4" w:space="0" w:color="auto"/>
+              <w:right w:val="single" w:sz="4" w:space="0" w:color="auto"/>
+            </w:tcBorders>
+            <w:shd w:val="clear" w:color="auto" w:fill="auto"/>
+            <w:noWrap/>
+            <w:vAlign w:val="bottom"/>
+            <w:hideMark/>
+          </w:tcPr>
+          <w:p>
+            <w:pPr>
+              <w:spacing w:after="0" w:line="240" w:lineRule="auto"/>
+              <w:jc w:val="right"/>
+              <w:rPr>
+                <w:rFonts w:ascii="Calibri" w:eastAsia="Times New Roman" w:hAnsi="Calibri" w:cs="Calibri"/>
+                <w:color w:val="000000"/>
+              </w:rPr>
+            </w:pPr>
+            <w:r>
+              <w:rPr>
+                <w:rFonts w:ascii="Calibri" w:eastAsia="Times New Roman" w:hAnsi="Calibri" w:cs="Calibri"/>
+                <w:color w:val="000000"/>
+              </w:rPr>
+              <w:t>37.3</w:t>
+            </w:r>
+          </w:p>
+        </w:tc>
+      </w:tr>
+      <w:tr>
+        <w:trPr>
+          <w:trHeight w:val="300"/>
+        </w:trPr>
+        <w:tc>
+          <w:tcPr>
+            <w:tcW w:w="2695" w:type="dxa"/>
+            <w:tcBorders>
+              <w:top w:val="nil"/>
+              <w:left w:val="single" w:sz="4" w:space="0" w:color="auto"/>
+              <w:bottom w:val="single" w:sz="4" w:space="0" w:color="auto"/>
+              <w:right w:val="single" w:sz="4" w:space="0" w:color="auto"/>
+            </w:tcBorders>
+            <w:shd w:val="clear" w:color="auto" w:fill="auto"/>
+            <w:noWrap/>
+            <w:vAlign w:val="bottom"/>
+            <w:hideMark/>
+          </w:tcPr>
+          <w:p>
+            <w:pPr>
+              <w:spacing w:after="0" w:line="240" w:lineRule="auto"/>
+              <w:rPr>
+                <w:rFonts w:ascii="Calibri" w:eastAsia="Times New Roman" w:hAnsi="Calibri" w:cs="Calibri"/>
+                <w:color w:val="000000"/>
+              </w:rPr>
+            </w:pPr>
+            <w:r>
+              <w:rPr>
+                <w:rFonts w:ascii="Calibri" w:eastAsia="Times New Roman" w:hAnsi="Calibri" w:cs="Calibri"/>
+                <w:color w:val="000000"/>
+              </w:rPr>
+              <w:t>Gradient Boosting Classifier</w:t>
+            </w:r>
+          </w:p>
+        </w:tc>
+        <w:tc>
+          <w:tcPr>
+            <w:tcW w:w="1010" w:type="dxa"/>
+            <w:tcBorders>
+              <w:top w:val="nil"/>
+              <w:left w:val="nil"/>
+              <w:bottom w:val="single" w:sz="4" w:space="0" w:color="auto"/>
+              <w:right w:val="single" w:sz="4" w:space="0" w:color="auto"/>
+            </w:tcBorders>
+            <w:shd w:val="clear" w:color="auto" w:fill="auto"/>
+            <w:noWrap/>
+            <w:vAlign w:val="bottom"/>
+            <w:hideMark/>
+          </w:tcPr>
+          <w:p>
+            <w:pPr>
+              <w:spacing w:after="0" w:line="240" w:lineRule="auto"/>
+              <w:jc w:val="right"/>
+              <w:rPr>
+                <w:rFonts w:ascii="Calibri" w:eastAsia="Times New Roman" w:hAnsi="Calibri" w:cs="Calibri"/>
+                <w:color w:val="000000"/>
+              </w:rPr>
+            </w:pPr>
+            <w:r>
+              <w:rPr>
+                <w:rFonts w:ascii="Calibri" w:eastAsia="Times New Roman" w:hAnsi="Calibri" w:cs="Calibri"/>
+                <w:color w:val="000000"/>
+              </w:rPr>
+              <w:t>62</w:t>
+            </w:r>
+          </w:p>
+        </w:tc>
+        <w:tc>
+          <w:tcPr>
+            <w:tcW w:w="700" w:type="dxa"/>
+            <w:tcBorders>
+              <w:top w:val="nil"/>
+              <w:left w:val="nil"/>
+              <w:bottom w:val="single" w:sz="4" w:space="0" w:color="auto"/>
+              <w:right w:val="single" w:sz="4" w:space="0" w:color="auto"/>
+            </w:tcBorders>
+            <w:shd w:val="clear" w:color="auto" w:fill="auto"/>
+            <w:noWrap/>
+            <w:vAlign w:val="bottom"/>
+            <w:hideMark/>
+          </w:tcPr>
+          <w:p>
+            <w:pPr>
+              <w:spacing w:after="0" w:line="240" w:lineRule="auto"/>
+              <w:jc w:val="right"/>
+              <w:rPr>
+                <w:rFonts w:ascii="Calibri" w:eastAsia="Times New Roman" w:hAnsi="Calibri" w:cs="Calibri"/>
+                <w:color w:val="000000"/>
+              </w:rPr>
+            </w:pPr>
+            <w:r>
+              <w:rPr>
+                <w:rFonts w:ascii="Calibri" w:eastAsia="Times New Roman" w:hAnsi="Calibri" w:cs="Calibri"/>
+                <w:color w:val="000000"/>
+              </w:rPr>
+              <w:t>6</w:t>
+            </w:r>
+          </w:p>
+        </w:tc>
+        <w:tc>
+          <w:tcPr>
+            <w:tcW w:w="990" w:type="dxa"/>
+            <w:tcBorders>
+              <w:top w:val="nil"/>
+              <w:left w:val="nil"/>
+              <w:bottom w:val="single" w:sz="4" w:space="0" w:color="auto"/>
+              <w:right w:val="single" w:sz="4" w:space="0" w:color="auto"/>
+            </w:tcBorders>
+            <w:shd w:val="clear" w:color="auto" w:fill="auto"/>
+            <w:noWrap/>
+            <w:vAlign w:val="bottom"/>
+            <w:hideMark/>
+          </w:tcPr>
+          <w:p>
+            <w:pPr>
+              <w:spacing w:after="0" w:line="240" w:lineRule="auto"/>
+              <w:jc w:val="right"/>
+              <w:rPr>
+                <w:rFonts w:ascii="Calibri" w:eastAsia="Times New Roman" w:hAnsi="Calibri" w:cs="Calibri"/>
+                <w:color w:val="000000"/>
+              </w:rPr>
+            </w:pPr>
+            <w:r>
+              <w:rPr>
+                <w:rFonts w:ascii="Calibri" w:eastAsia="Times New Roman" w:hAnsi="Calibri" w:cs="Calibri"/>
+                <w:color w:val="000000"/>
+              </w:rPr>
+              <w:t>64</w:t>
+            </w:r>
+          </w:p>
+        </w:tc>
+        <w:tc>
+          <w:tcPr>
+            <w:tcW w:w="1003" w:type="dxa"/>
+            <w:tcBorders>
+              <w:top w:val="nil"/>
+              <w:left w:val="nil"/>
+              <w:bottom w:val="single" w:sz="4" w:space="0" w:color="auto"/>
+              <w:right w:val="single" w:sz="4" w:space="0" w:color="auto"/>
+            </w:tcBorders>
+            <w:shd w:val="clear" w:color="auto" w:fill="auto"/>
+            <w:noWrap/>
+            <w:vAlign w:val="bottom"/>
+            <w:hideMark/>
+          </w:tcPr>
+          <w:p>
+            <w:pPr>
+              <w:spacing w:after="0" w:line="240" w:lineRule="auto"/>
+              <w:jc w:val="right"/>
+              <w:rPr>
+                <w:rFonts w:ascii="Calibri" w:eastAsia="Times New Roman" w:hAnsi="Calibri" w:cs="Calibri"/>
+                <w:color w:val="000000"/>
+              </w:rPr>
+            </w:pPr>
+            <w:r>
+              <w:rPr>
+                <w:rFonts w:ascii="Calibri" w:eastAsia="Times New Roman" w:hAnsi="Calibri" w:cs="Calibri"/>
+                <w:color w:val="000000"/>
+              </w:rPr>
+              <w:t>63.5</w:t>
+            </w:r>
+          </w:p>
+        </w:tc>
+        <w:tc>
+          <w:tcPr>
+            <w:tcW w:w="1003" w:type="dxa"/>
+            <w:tcBorders>
+              <w:top w:val="nil"/>
+              <w:left w:val="nil"/>
+              <w:bottom w:val="single" w:sz="4" w:space="0" w:color="auto"/>
+              <w:right w:val="single" w:sz="4" w:space="0" w:color="auto"/>
+            </w:tcBorders>
+            <w:shd w:val="clear" w:color="auto" w:fill="auto"/>
+            <w:noWrap/>
+            <w:vAlign w:val="bottom"/>
+            <w:hideMark/>
+          </w:tcPr>
+          <w:p>
+            <w:pPr>
+              <w:spacing w:after="0" w:line="240" w:lineRule="auto"/>
+              <w:jc w:val="right"/>
+              <w:rPr>
+                <w:rFonts w:ascii="Calibri" w:eastAsia="Times New Roman" w:hAnsi="Calibri" w:cs="Calibri"/>
+                <w:color w:val="000000"/>
+              </w:rPr>
+            </w:pPr>
+            <w:r>
+              <w:rPr>
+                <w:rFonts w:ascii="Calibri" w:eastAsia="Times New Roman" w:hAnsi="Calibri" w:cs="Calibri"/>
+                <w:color w:val="000000"/>
+              </w:rPr>
+              <w:t>36</w:t>
+            </w:r>
+          </w:p>
+        </w:tc>
+        <w:tc>
+          <w:tcPr>
+            <w:tcW w:w="969" w:type="dxa"/>
+            <w:tcBorders>
+              <w:top w:val="nil"/>
+              <w:left w:val="nil"/>
+              <w:bottom w:val="single" w:sz="4" w:space="0" w:color="auto"/>
+              <w:right w:val="single" w:sz="4" w:space="0" w:color="auto"/>
+            </w:tcBorders>
+            <w:shd w:val="clear" w:color="auto" w:fill="auto"/>
+            <w:noWrap/>
+            <w:vAlign w:val="bottom"/>
+            <w:hideMark/>
+          </w:tcPr>
+          <w:p>
+            <w:pPr>
+              <w:spacing w:after="0" w:line="240" w:lineRule="auto"/>
+              <w:jc w:val="right"/>
+              <w:rPr>
+                <w:rFonts w:ascii="Calibri" w:eastAsia="Times New Roman" w:hAnsi="Calibri" w:cs="Calibri"/>
+                <w:color w:val="000000"/>
+              </w:rPr>
+            </w:pPr>
+            <w:r>
+              <w:rPr>
+                <w:rFonts w:ascii="Calibri" w:eastAsia="Times New Roman" w:hAnsi="Calibri" w:cs="Calibri"/>
+                <w:color w:val="000000"/>
+              </w:rPr>
+              <w:t>36.5</w:t>
+            </w:r>
+          </w:p>
+        </w:tc>
+      </w:tr>
+      <w:tr>
+        <w:trPr>
+          <w:trHeight w:val="300"/>
+        </w:trPr>
+        <w:tc>
+          <w:tcPr>
+            <w:tcW w:w="2695" w:type="dxa"/>
+            <w:tcBorders>
+              <w:top w:val="nil"/>
+              <w:left w:val="single" w:sz="4" w:space="0" w:color="auto"/>
+              <w:bottom w:val="single" w:sz="4" w:space="0" w:color="auto"/>
+              <w:right w:val="single" w:sz="4" w:space="0" w:color="auto"/>
+            </w:tcBorders>
+            <w:shd w:val="clear" w:color="auto" w:fill="auto"/>
+            <w:noWrap/>
+            <w:vAlign w:val="bottom"/>
+            <w:hideMark/>
+          </w:tcPr>
+          <w:p>
+            <w:pPr>
+              <w:spacing w:after="0" w:line="240" w:lineRule="auto"/>
+              <w:rPr>
+                <w:rFonts w:ascii="Calibri" w:eastAsia="Times New Roman" w:hAnsi="Calibri" w:cs="Calibri"/>
+                <w:color w:val="000000"/>
+              </w:rPr>
+            </w:pPr>
+            <w:r>
+              <w:rPr>
+                <w:rFonts w:ascii="Calibri" w:eastAsia="Times New Roman" w:hAnsi="Calibri" w:cs="Calibri"/>
+                <w:color w:val="000000"/>
+              </w:rPr>
+              <w:t>Random Forest Classifier</w:t>
+            </w:r>
+          </w:p>
+        </w:tc>
+        <w:tc>
+          <w:tcPr>
+            <w:tcW w:w="1010" w:type="dxa"/>
+            <w:tcBorders>
+              <w:top w:val="nil"/>
+              <w:left w:val="nil"/>
+              <w:bottom w:val="single" w:sz="4" w:space="0" w:color="auto"/>
+              <w:right w:val="single" w:sz="4" w:space="0" w:color="auto"/>
+            </w:tcBorders>
+            <w:shd w:val="clear" w:color="auto" w:fill="auto"/>
+            <w:noWrap/>
+            <w:vAlign w:val="bottom"/>
+            <w:hideMark/>
+          </w:tcPr>
+          <w:p>
+            <w:pPr>
+              <w:spacing w:after="0" w:line="240" w:lineRule="auto"/>
+              <w:jc w:val="right"/>
+              <w:rPr>
+                <w:rFonts w:ascii="Calibri" w:eastAsia="Times New Roman" w:hAnsi="Calibri" w:cs="Calibri"/>
+                <w:color w:val="000000"/>
+              </w:rPr>
+            </w:pPr>
+            <w:r>
+              <w:rPr>
+                <w:rFonts w:ascii="Calibri" w:eastAsia="Times New Roman" w:hAnsi="Calibri" w:cs="Calibri"/>
+                <w:color w:val="000000"/>
+              </w:rPr>
+              <w:t>61</w:t>
+            </w:r>
+          </w:p>
+        </w:tc>
+        <w:tc>
+          <w:tcPr>
+            <w:tcW w:w="700" w:type="dxa"/>
+            <w:tcBorders>
+              <w:top w:val="nil"/>
+              <w:left w:val="nil"/>
+              <w:bottom w:val="single" w:sz="4" w:space="0" w:color="auto"/>
+              <w:right w:val="single" w:sz="4" w:space="0" w:color="auto"/>
+            </w:tcBorders>
+            <w:shd w:val="clear" w:color="auto" w:fill="auto"/>
+            <w:noWrap/>
+            <w:vAlign w:val="bottom"/>
+            <w:hideMark/>
+          </w:tcPr>
+          <w:p>
+            <w:pPr>
+              <w:spacing w:after="0" w:line="240" w:lineRule="auto"/>
+              <w:jc w:val="right"/>
+              <w:rPr>
+                <w:rFonts w:ascii="Calibri" w:eastAsia="Times New Roman" w:hAnsi="Calibri" w:cs="Calibri"/>
+                <w:color w:val="000000"/>
+              </w:rPr>
+            </w:pPr>
+            <w:r>
+              <w:rPr>
+                <w:rFonts w:ascii="Calibri" w:eastAsia="Times New Roman" w:hAnsi="Calibri" w:cs="Calibri"/>
+                <w:color w:val="000000"/>
+              </w:rPr>
+              <w:t>7</w:t>
+            </w:r>
+          </w:p>
+        </w:tc>
+        <w:tc>
+          <w:tcPr>
+            <w:tcW w:w="990" w:type="dxa"/>
+            <w:tcBorders>
+              <w:top w:val="nil"/>
+              <w:left w:val="nil"/>
+              <w:bottom w:val="single" w:sz="4" w:space="0" w:color="auto"/>
+              <w:right w:val="single" w:sz="4" w:space="0" w:color="auto"/>
+            </w:tcBorders>
+            <w:shd w:val="clear" w:color="auto" w:fill="auto"/>
+            <w:noWrap/>
+            <w:vAlign w:val="bottom"/>
+            <w:hideMark/>
+          </w:tcPr>
+          <w:p>
+            <w:pPr>
+              <w:spacing w:after="0" w:line="240" w:lineRule="auto"/>
+              <w:jc w:val="right"/>
+              <w:rPr>
+                <w:rFonts w:ascii="Calibri" w:eastAsia="Times New Roman" w:hAnsi="Calibri" w:cs="Calibri"/>
+                <w:color w:val="000000"/>
+              </w:rPr>
+            </w:pPr>
+            <w:r>
+              <w:rPr>
+                <w:rFonts w:ascii="Calibri" w:eastAsia="Times New Roman" w:hAnsi="Calibri" w:cs="Calibri"/>
+                <w:color w:val="000000"/>
+              </w:rPr>
+              <w:t>62.9</w:t>
+            </w:r>
+          </w:p>
+        </w:tc>
+        <w:tc>
+          <w:tcPr>
+            <w:tcW w:w="1003" w:type="dxa"/>
+            <w:tcBorders>
+              <w:top w:val="nil"/>
+              <w:left w:val="nil"/>
+              <w:bottom w:val="single" w:sz="4" w:space="0" w:color="auto"/>
+              <w:right w:val="single" w:sz="4" w:space="0" w:color="auto"/>
+            </w:tcBorders>
+            <w:shd w:val="clear" w:color="auto" w:fill="auto"/>
+            <w:noWrap/>
+            <w:vAlign w:val="bottom"/>
+            <w:hideMark/>
+          </w:tcPr>
+          <w:p>
+            <w:pPr>
+              <w:spacing w:after="0" w:line="240" w:lineRule="auto"/>
+              <w:jc w:val="right"/>
+              <w:rPr>
+                <w:rFonts w:ascii="Calibri" w:eastAsia="Times New Roman" w:hAnsi="Calibri" w:cs="Calibri"/>
+                <w:color w:val="000000"/>
+              </w:rPr>
+            </w:pPr>
+            <w:r>
+              <w:rPr>
+                <w:rFonts w:ascii="Calibri" w:eastAsia="Times New Roman" w:hAnsi="Calibri" w:cs="Calibri"/>
+                <w:color w:val="000000"/>
+              </w:rPr>
+              <w:t>62.9</w:t>
+            </w:r>
+          </w:p>
+        </w:tc>
+        <w:tc>
+          <w:tcPr>
+            <w:tcW w:w="1003" w:type="dxa"/>
+            <w:tcBorders>
+              <w:top w:val="nil"/>
+              <w:left w:val="nil"/>
+              <w:bottom w:val="single" w:sz="4" w:space="0" w:color="auto"/>
+              <w:right w:val="single" w:sz="4" w:space="0" w:color="auto"/>
+            </w:tcBorders>
+            <w:shd w:val="clear" w:color="auto" w:fill="auto"/>
+            <w:noWrap/>
+            <w:vAlign w:val="bottom"/>
+            <w:hideMark/>
+          </w:tcPr>
+          <w:p>
+            <w:pPr>
+              <w:spacing w:after="0" w:line="240" w:lineRule="auto"/>
+              <w:jc w:val="right"/>
+              <w:rPr>
+                <w:rFonts w:ascii="Calibri" w:eastAsia="Times New Roman" w:hAnsi="Calibri" w:cs="Calibri"/>
+                <w:color w:val="000000"/>
+              </w:rPr>
+            </w:pPr>
+            <w:r>
+              <w:rPr>
+                <w:rFonts w:ascii="Calibri" w:eastAsia="Times New Roman" w:hAnsi="Calibri" w:cs="Calibri"/>
+                <w:color w:val="000000"/>
+              </w:rPr>
+              <w:t>37.1</w:t>
+            </w:r>
+          </w:p>
+        </w:tc>
+        <w:tc>
+          <w:tcPr>
+            <w:tcW w:w="969" w:type="dxa"/>
+            <w:tcBorders>
+              <w:top w:val="nil"/>
+              <w:left w:val="nil"/>
+              <w:bottom w:val="single" w:sz="4" w:space="0" w:color="auto"/>
+              <w:right w:val="single" w:sz="4" w:space="0" w:color="auto"/>
+            </w:tcBorders>
+            <w:shd w:val="clear" w:color="auto" w:fill="auto"/>
+            <w:noWrap/>
+            <w:vAlign w:val="bottom"/>
+            <w:hideMark/>
+          </w:tcPr>
+          <w:p>
+            <w:pPr>
+              <w:spacing w:after="0" w:line="240" w:lineRule="auto"/>
+              <w:jc w:val="right"/>
+              <w:rPr>
+                <w:rFonts w:ascii="Calibri" w:eastAsia="Times New Roman" w:hAnsi="Calibri" w:cs="Calibri"/>
+                <w:color w:val="000000"/>
+              </w:rPr>
+            </w:pPr>
+            <w:r>
+              <w:rPr>
+                <w:rFonts w:ascii="Calibri" w:eastAsia="Times New Roman" w:hAnsi="Calibri" w:cs="Calibri"/>
+                <w:color w:val="000000"/>
+              </w:rPr>
+              <w:t>37.1</w:t>
+            </w:r>
+          </w:p>
+        </w:tc>
+      </w:tr>
+      <w:tr>
+        <w:trPr>
+          <w:trHeight w:val="300"/>
+        </w:trPr>
+        <w:tc>
+          <w:tcPr>
+            <w:tcW w:w="2695" w:type="dxa"/>
+            <w:tcBorders>
+              <w:top w:val="nil"/>
+              <w:left w:val="single" w:sz="4" w:space="0" w:color="auto"/>
+              <w:bottom w:val="single" w:sz="4" w:space="0" w:color="auto"/>
+              <w:right w:val="single" w:sz="4" w:space="0" w:color="auto"/>
+            </w:tcBorders>
+            <w:shd w:val="clear" w:color="auto" w:fill="auto"/>
+            <w:noWrap/>
+            <w:vAlign w:val="bottom"/>
+            <w:hideMark/>
+          </w:tcPr>
+          <w:p>
+            <w:pPr>
+              <w:spacing w:after="0" w:line="240" w:lineRule="auto"/>
+              <w:rPr>
+                <w:rFonts w:ascii="Calibri" w:eastAsia="Times New Roman" w:hAnsi="Calibri" w:cs="Calibri"/>
+                <w:color w:val="000000"/>
+              </w:rPr>
+            </w:pPr>
+            <w:r>
+              <w:rPr>
+                <w:rFonts w:ascii="Calibri" w:eastAsia="Times New Roman" w:hAnsi="Calibri" w:cs="Calibri"/>
+                <w:color w:val="000000"/>
+              </w:rPr>
+              <w:t>Support Vector Machine</w:t>
+            </w:r>
+          </w:p>
+        </w:tc>
+        <w:tc>
+          <w:tcPr>
+            <w:tcW w:w="1010" w:type="dxa"/>
+            <w:tcBorders>
+              <w:top w:val="nil"/>
+              <w:left w:val="nil"/>
+              <w:bottom w:val="single" w:sz="4" w:space="0" w:color="auto"/>
+              <w:right w:val="single" w:sz="4" w:space="0" w:color="auto"/>
+            </w:tcBorders>
+            <w:shd w:val="clear" w:color="auto" w:fill="auto"/>
+            <w:noWrap/>
+            <w:vAlign w:val="bottom"/>
+            <w:hideMark/>
+          </w:tcPr>
+          <w:p>
+            <w:pPr>
+              <w:spacing w:after="0" w:line="240" w:lineRule="auto"/>
+              <w:jc w:val="right"/>
+              <w:rPr>
+                <w:rFonts w:ascii="Calibri" w:eastAsia="Times New Roman" w:hAnsi="Calibri" w:cs="Calibri"/>
+                <w:color w:val="000000"/>
+              </w:rPr>
+            </w:pPr>
+            <w:r>
+              <w:rPr>
+                <w:rFonts w:ascii="Calibri" w:eastAsia="Times New Roman" w:hAnsi="Calibri" w:cs="Calibri"/>
+                <w:color w:val="000000"/>
+              </w:rPr>
+              <w:t>59.8</w:t>
+            </w:r>
+          </w:p>
+        </w:tc>
+        <w:tc>
+          <w:tcPr>
+            <w:tcW w:w="700" w:type="dxa"/>
+            <w:tcBorders>
+              <w:top w:val="nil"/>
+              <w:left w:val="nil"/>
+              <w:bottom w:val="single" w:sz="4" w:space="0" w:color="auto"/>
+              <w:right w:val="single" w:sz="4" w:space="0" w:color="auto"/>
+            </w:tcBorders>
+            <w:shd w:val="clear" w:color="auto" w:fill="auto"/>
+            <w:noWrap/>
+            <w:vAlign w:val="bottom"/>
+            <w:hideMark/>
+          </w:tcPr>
+          <w:p>
+            <w:pPr>
+              <w:spacing w:after="0" w:line="240" w:lineRule="auto"/>
+              <w:jc w:val="right"/>
+              <w:rPr>
+                <w:rFonts w:ascii="Calibri" w:eastAsia="Times New Roman" w:hAnsi="Calibri" w:cs="Calibri"/>
+                <w:color w:val="000000"/>
+              </w:rPr>
+            </w:pPr>
+            <w:r>
+              <w:rPr>
+                <w:rFonts w:ascii="Calibri" w:eastAsia="Times New Roman" w:hAnsi="Calibri" w:cs="Calibri"/>
+                <w:color w:val="000000"/>
+              </w:rPr>
+              <w:t>5</w:t>
+            </w:r>
+          </w:p>
+        </w:tc>
+        <w:tc>
+          <w:tcPr>
+            <w:tcW w:w="990" w:type="dxa"/>
+            <w:tcBorders>
+              <w:top w:val="nil"/>
+              <w:left w:val="nil"/>
+              <w:bottom w:val="single" w:sz="4" w:space="0" w:color="auto"/>
+              <w:right w:val="single" w:sz="4" w:space="0" w:color="auto"/>
+            </w:tcBorders>
+            <w:shd w:val="clear" w:color="auto" w:fill="auto"/>
+            <w:noWrap/>
+            <w:vAlign w:val="bottom"/>
+            <w:hideMark/>
+          </w:tcPr>
+          <w:p>
+            <w:pPr>
+              <w:spacing w:after="0" w:line="240" w:lineRule="auto"/>
+              <w:jc w:val="right"/>
+              <w:rPr>
+                <w:rFonts w:ascii="Calibri" w:eastAsia="Times New Roman" w:hAnsi="Calibri" w:cs="Calibri"/>
+                <w:color w:val="000000"/>
+              </w:rPr>
+            </w:pPr>
+            <w:r>
+              <w:rPr>
+                <w:rFonts w:ascii="Calibri" w:eastAsia="Times New Roman" w:hAnsi="Calibri" w:cs="Calibri"/>
+                <w:color w:val="000000"/>
+              </w:rPr>
+              <w:t>60</w:t>
+            </w:r>
+          </w:p>
+        </w:tc>
+        <w:tc>
+          <w:tcPr>
+            <w:tcW w:w="1003" w:type="dxa"/>
+            <w:tcBorders>
+              <w:top w:val="nil"/>
+              <w:left w:val="nil"/>
+              <w:bottom w:val="single" w:sz="4" w:space="0" w:color="auto"/>
+              <w:right w:val="single" w:sz="4" w:space="0" w:color="auto"/>
+            </w:tcBorders>
+            <w:shd w:val="clear" w:color="auto" w:fill="auto"/>
+            <w:noWrap/>
+            <w:vAlign w:val="bottom"/>
+            <w:hideMark/>
+          </w:tcPr>
+          <w:p>
+            <w:pPr>
+              <w:spacing w:after="0" w:line="240" w:lineRule="auto"/>
+              <w:jc w:val="right"/>
+              <w:rPr>
+                <w:rFonts w:ascii="Calibri" w:eastAsia="Times New Roman" w:hAnsi="Calibri" w:cs="Calibri"/>
+                <w:color w:val="000000"/>
+              </w:rPr>
+            </w:pPr>
+            <w:r>
+              <w:rPr>
+                <w:rFonts w:ascii="Calibri" w:eastAsia="Times New Roman" w:hAnsi="Calibri" w:cs="Calibri"/>
+                <w:color w:val="000000"/>
+              </w:rPr>
+              <w:t>59</w:t>
+            </w:r>
+          </w:p>
+        </w:tc>
+        <w:tc>
+          <w:tcPr>
+            <w:tcW w:w="1003" w:type="dxa"/>
+            <w:tcBorders>
+              <w:top w:val="nil"/>
+              <w:left w:val="nil"/>
+              <w:bottom w:val="single" w:sz="4" w:space="0" w:color="auto"/>
+              <w:right w:val="single" w:sz="4" w:space="0" w:color="auto"/>
+            </w:tcBorders>
+            <w:shd w:val="clear" w:color="auto" w:fill="auto"/>
+            <w:noWrap/>
+            <w:vAlign w:val="bottom"/>
+            <w:hideMark/>
+          </w:tcPr>
+          <w:p>
+            <w:pPr>
+              <w:spacing w:after="0" w:line="240" w:lineRule="auto"/>
+              <w:jc w:val="right"/>
+              <w:rPr>
+                <w:rFonts w:ascii="Calibri" w:eastAsia="Times New Roman" w:hAnsi="Calibri" w:cs="Calibri"/>
+                <w:color w:val="000000"/>
+              </w:rPr>
+            </w:pPr>
+            <w:r>
+              <w:rPr>
+                <w:rFonts w:ascii="Calibri" w:eastAsia="Times New Roman" w:hAnsi="Calibri" w:cs="Calibri"/>
+                <w:color w:val="000000"/>
+              </w:rPr>
+              <w:t>40</w:t>
+            </w:r>
+          </w:p>
+        </w:tc>
+        <w:tc>
+          <w:tcPr>
+            <w:tcW w:w="969" w:type="dxa"/>
+            <w:tcBorders>
+              <w:top w:val="nil"/>
+              <w:left w:val="nil"/>
+              <w:bottom w:val="single" w:sz="4" w:space="0" w:color="auto"/>
+              <w:right w:val="single" w:sz="4" w:space="0" w:color="auto"/>
+            </w:tcBorders>
+            <w:shd w:val="clear" w:color="auto" w:fill="auto"/>
+            <w:noWrap/>
+            <w:vAlign w:val="bottom"/>
+            <w:hideMark/>
+          </w:tcPr>
+          <w:p>
+            <w:pPr>
+              <w:spacing w:after="0" w:line="240" w:lineRule="auto"/>
+              <w:jc w:val="right"/>
+              <w:rPr>
+                <w:rFonts w:ascii="Calibri" w:eastAsia="Times New Roman" w:hAnsi="Calibri" w:cs="Calibri"/>
+                <w:color w:val="000000"/>
+              </w:rPr>
+            </w:pPr>
+            <w:r>
+              <w:rPr>
+                <w:rFonts w:ascii="Calibri" w:eastAsia="Times New Roman" w:hAnsi="Calibri" w:cs="Calibri"/>
+                <w:color w:val="000000"/>
+              </w:rPr>
+              <w:t>41</w:t>
+            </w:r>
+          </w:p>
+        </w:tc>
+      </w:tr>
+      <w:tr>
+        <w:trPr>
+          <w:trHeight w:val="300"/>
+        </w:trPr>
+        <w:tc>
+          <w:tcPr>
+            <w:tcW w:w="2695" w:type="dxa"/>
+            <w:tcBorders>
+              <w:top w:val="nil"/>
+              <w:left w:val="single" w:sz="4" w:space="0" w:color="auto"/>
+              <w:bottom w:val="single" w:sz="4" w:space="0" w:color="auto"/>
+              <w:right w:val="single" w:sz="4" w:space="0" w:color="auto"/>
+            </w:tcBorders>
+            <w:shd w:val="clear" w:color="auto" w:fill="auto"/>
+            <w:noWrap/>
+            <w:vAlign w:val="bottom"/>
+            <w:hideMark/>
+          </w:tcPr>
+          <w:p>
+            <w:pPr>
+              <w:spacing w:after="0" w:line="240" w:lineRule="auto"/>
+              <w:rPr>
+                <w:rFonts w:ascii="Calibri" w:eastAsia="Times New Roman" w:hAnsi="Calibri" w:cs="Calibri"/>
+                <w:color w:val="000000"/>
+              </w:rPr>
+            </w:pPr>
+            <w:r>
+              <w:rPr>
+                <w:rFonts w:ascii="Calibri" w:eastAsia="Times New Roman" w:hAnsi="Calibri" w:cs="Calibri"/>
+                <w:color w:val="000000"/>
+              </w:rPr>
+              <w:t>Bagging Neural Network</w:t>
+            </w:r>
+          </w:p>
+        </w:tc>
+        <w:tc>
+          <w:tcPr>
+            <w:tcW w:w="1010" w:type="dxa"/>
+            <w:tcBorders>
+              <w:top w:val="nil"/>
+              <w:left w:val="nil"/>
+              <w:bottom w:val="single" w:sz="4" w:space="0" w:color="auto"/>
+              <w:right w:val="single" w:sz="4" w:space="0" w:color="auto"/>
+            </w:tcBorders>
+            <w:shd w:val="clear" w:color="auto" w:fill="auto"/>
+            <w:noWrap/>
+            <w:vAlign w:val="bottom"/>
+            <w:hideMark/>
+          </w:tcPr>
+          <w:p>
+            <w:pPr>
+              <w:spacing w:after="0" w:line="240" w:lineRule="auto"/>
+              <w:jc w:val="right"/>
+              <w:rPr>
+                <w:rFonts w:ascii="Calibri" w:eastAsia="Times New Roman" w:hAnsi="Calibri" w:cs="Calibri"/>
+                <w:color w:val="000000"/>
+              </w:rPr>
+            </w:pPr>
+            <w:r>
+              <w:rPr>
+                <w:rFonts w:ascii="Calibri" w:eastAsia="Times New Roman" w:hAnsi="Calibri" w:cs="Calibri"/>
+                <w:color w:val="000000"/>
+              </w:rPr>
+              <w:t>61</w:t>
+            </w:r>
+          </w:p>
+        </w:tc>
+        <w:tc>
+          <w:tcPr>
+            <w:tcW w:w="700" w:type="dxa"/>
+            <w:tcBorders>
+              <w:top w:val="nil"/>
+              <w:left w:val="nil"/>
+              <w:bottom w:val="single" w:sz="4" w:space="0" w:color="auto"/>
+              <w:right w:val="single" w:sz="4" w:space="0" w:color="auto"/>
+            </w:tcBorders>
+            <w:shd w:val="clear" w:color="auto" w:fill="auto"/>
+            <w:noWrap/>
+            <w:vAlign w:val="bottom"/>
+            <w:hideMark/>
+          </w:tcPr>
+          <w:p>
+            <w:pPr>
+              <w:spacing w:after="0" w:line="240" w:lineRule="auto"/>
+              <w:jc w:val="right"/>
+              <w:rPr>
+                <w:rFonts w:ascii="Calibri" w:eastAsia="Times New Roman" w:hAnsi="Calibri" w:cs="Calibri"/>
+                <w:color w:val="000000"/>
+              </w:rPr>
+            </w:pPr>
+            <w:r>
+              <w:rPr>
+                <w:rFonts w:ascii="Calibri" w:eastAsia="Times New Roman" w:hAnsi="Calibri" w:cs="Calibri"/>
+                <w:color w:val="000000"/>
+              </w:rPr>
+              <w:t>5</w:t>
+            </w:r>
+          </w:p>
+        </w:tc>
+        <w:tc>
+          <w:tcPr>
+            <w:tcW w:w="990" w:type="dxa"/>
+            <w:tcBorders>
+              <w:top w:val="nil"/>
+              <w:left w:val="nil"/>
+              <w:bottom w:val="single" w:sz="4" w:space="0" w:color="auto"/>
+              <w:right w:val="single" w:sz="4" w:space="0" w:color="auto"/>
+            </w:tcBorders>
+            <w:shd w:val="clear" w:color="auto" w:fill="auto"/>
+            <w:noWrap/>
+            <w:vAlign w:val="bottom"/>
+            <w:hideMark/>
+          </w:tcPr>
+          <w:p>
+            <w:pPr>
+              <w:spacing w:after="0" w:line="240" w:lineRule="auto"/>
+              <w:jc w:val="right"/>
+              <w:rPr>
+                <w:rFonts w:ascii="Calibri" w:eastAsia="Times New Roman" w:hAnsi="Calibri" w:cs="Calibri"/>
+                <w:color w:val="000000"/>
+              </w:rPr>
+            </w:pPr>
+            <w:r>
+              <w:rPr>
+                <w:rFonts w:ascii="Calibri" w:eastAsia="Times New Roman" w:hAnsi="Calibri" w:cs="Calibri"/>
+                <w:color w:val="000000"/>
+              </w:rPr>
+              <w:t>57.1</w:t>
+            </w:r>
+          </w:p>
+        </w:tc>
+        <w:tc>
+          <w:tcPr>
+            <w:tcW w:w="1003" w:type="dxa"/>
+            <w:tcBorders>
+              <w:top w:val="nil"/>
+              <w:left w:val="nil"/>
+              <w:bottom w:val="single" w:sz="4" w:space="0" w:color="auto"/>
+              <w:right w:val="single" w:sz="4" w:space="0" w:color="auto"/>
+            </w:tcBorders>
+            <w:shd w:val="clear" w:color="auto" w:fill="auto"/>
+            <w:noWrap/>
+            <w:vAlign w:val="bottom"/>
+            <w:hideMark/>
+          </w:tcPr>
+          <w:p>
+            <w:pPr>
+              <w:spacing w:after="0" w:line="240" w:lineRule="auto"/>
+              <w:jc w:val="right"/>
+              <w:rPr>
+                <w:rFonts w:ascii="Calibri" w:eastAsia="Times New Roman" w:hAnsi="Calibri" w:cs="Calibri"/>
+                <w:color w:val="000000"/>
+              </w:rPr>
+            </w:pPr>
+            <w:r>
+              <w:rPr>
+                <w:rFonts w:ascii="Calibri" w:eastAsia="Times New Roman" w:hAnsi="Calibri" w:cs="Calibri"/>
+                <w:color w:val="000000"/>
+              </w:rPr>
+              <w:t>66.6</w:t>
+            </w:r>
+          </w:p>
+        </w:tc>
+        <w:tc>
+          <w:tcPr>
+            <w:tcW w:w="1003" w:type="dxa"/>
+            <w:tcBorders>
+              <w:top w:val="nil"/>
+              <w:left w:val="nil"/>
+              <w:bottom w:val="single" w:sz="4" w:space="0" w:color="auto"/>
+              <w:right w:val="single" w:sz="4" w:space="0" w:color="auto"/>
+            </w:tcBorders>
+            <w:shd w:val="clear" w:color="auto" w:fill="auto"/>
+            <w:noWrap/>
+            <w:vAlign w:val="bottom"/>
+            <w:hideMark/>
+          </w:tcPr>
+          <w:p>
+            <w:pPr>
+              <w:spacing w:after="0" w:line="240" w:lineRule="auto"/>
+              <w:jc w:val="right"/>
+              <w:rPr>
+                <w:rFonts w:ascii="Calibri" w:eastAsia="Times New Roman" w:hAnsi="Calibri" w:cs="Calibri"/>
+                <w:color w:val="000000"/>
+              </w:rPr>
+            </w:pPr>
+            <w:r>
+              <w:rPr>
+                <w:rFonts w:ascii="Calibri" w:eastAsia="Times New Roman" w:hAnsi="Calibri" w:cs="Calibri"/>
+                <w:color w:val="000000"/>
+              </w:rPr>
+              <w:t>42.9</w:t>
+            </w:r>
+          </w:p>
+        </w:tc>
+        <w:tc>
+          <w:tcPr>
+            <w:tcW w:w="969" w:type="dxa"/>
+            <w:tcBorders>
+              <w:top w:val="nil"/>
+              <w:left w:val="nil"/>
+              <w:bottom w:val="single" w:sz="4" w:space="0" w:color="auto"/>
+              <w:right w:val="single" w:sz="4" w:space="0" w:color="auto"/>
+            </w:tcBorders>
+            <w:shd w:val="clear" w:color="auto" w:fill="auto"/>
+            <w:noWrap/>
+            <w:vAlign w:val="bottom"/>
+            <w:hideMark/>
+          </w:tcPr>
+          <w:p>
+            <w:pPr>
+              <w:spacing w:after="0" w:line="240" w:lineRule="auto"/>
+              <w:jc w:val="right"/>
+              <w:rPr>
+                <w:rFonts w:ascii="Calibri" w:eastAsia="Times New Roman" w:hAnsi="Calibri" w:cs="Calibri"/>
+                <w:color w:val="000000"/>
+              </w:rPr>
+            </w:pPr>
+            <w:r>
+              <w:rPr>
+                <w:rFonts w:ascii="Calibri" w:eastAsia="Times New Roman" w:hAnsi="Calibri" w:cs="Calibri"/>
+                <w:color w:val="000000"/>
+              </w:rPr>
+              <w:t>33.4</w:t>
+            </w:r>
+          </w:p>
+        </w:tc>
+      </w:tr>
+      <w:tr>
+        <w:trPr>
+          <w:trHeight w:val="300"/>
+        </w:trPr>
+        <w:tc>
+          <w:tcPr>
+            <w:tcW w:w="2695" w:type="dxa"/>
+            <w:tcBorders>
+              <w:top w:val="nil"/>
+              <w:left w:val="single" w:sz="4" w:space="0" w:color="auto"/>
+              <w:bottom w:val="single" w:sz="4" w:space="0" w:color="auto"/>
+              <w:right w:val="single" w:sz="4" w:space="0" w:color="auto"/>
+            </w:tcBorders>
+            <w:shd w:val="clear" w:color="auto" w:fill="auto"/>
+            <w:noWrap/>
+            <w:vAlign w:val="bottom"/>
+            <w:hideMark/>
+          </w:tcPr>
+          <w:p>
+            <w:pPr>
+              <w:spacing w:after="0" w:line="240" w:lineRule="auto"/>
+              <w:rPr>
+                <w:rFonts w:ascii="Calibri" w:eastAsia="Times New Roman" w:hAnsi="Calibri" w:cs="Calibri"/>
+                <w:color w:val="000000"/>
+              </w:rPr>
+            </w:pPr>
+            <w:r>
+              <w:rPr>
+                <w:rFonts w:ascii="Calibri" w:eastAsia="Times New Roman" w:hAnsi="Calibri" w:cs="Calibri"/>
+                <w:color w:val="000000"/>
+              </w:rPr>
+              <w:t>Naive Bayes</w:t>
+            </w:r>
+          </w:p>
+        </w:tc>
+        <w:tc>
+          <w:tcPr>
+            <w:tcW w:w="1010" w:type="dxa"/>
+            <w:tcBorders>
+              <w:top w:val="nil"/>
+              <w:left w:val="nil"/>
+              <w:bottom w:val="single" w:sz="4" w:space="0" w:color="auto"/>
+              <w:right w:val="single" w:sz="4" w:space="0" w:color="auto"/>
+            </w:tcBorders>
+            <w:shd w:val="clear" w:color="auto" w:fill="auto"/>
+            <w:noWrap/>
+            <w:vAlign w:val="bottom"/>
+            <w:hideMark/>
+          </w:tcPr>
+          <w:p>
+            <w:pPr>
+              <w:spacing w:after="0" w:line="240" w:lineRule="auto"/>
+              <w:jc w:val="right"/>
+              <w:rPr>
+                <w:rFonts w:ascii="Calibri" w:eastAsia="Times New Roman" w:hAnsi="Calibri" w:cs="Calibri"/>
+                <w:color w:val="000000"/>
+              </w:rPr>
+            </w:pPr>
+            <w:r>
+              <w:rPr>
+                <w:rFonts w:ascii="Calibri" w:eastAsia="Times New Roman" w:hAnsi="Calibri" w:cs="Calibri"/>
+                <w:color w:val="000000"/>
+              </w:rPr>
+              <w:t>58.9</w:t>
+            </w:r>
+          </w:p>
+        </w:tc>
+        <w:tc>
+          <w:tcPr>
+            <w:tcW w:w="700" w:type="dxa"/>
+            <w:tcBorders>
+              <w:top w:val="nil"/>
+              <w:left w:val="nil"/>
+              <w:bottom w:val="single" w:sz="4" w:space="0" w:color="auto"/>
+              <w:right w:val="single" w:sz="4" w:space="0" w:color="auto"/>
+            </w:tcBorders>
+            <w:shd w:val="clear" w:color="auto" w:fill="auto"/>
+            <w:noWrap/>
+            <w:vAlign w:val="bottom"/>
+            <w:hideMark/>
+          </w:tcPr>
+          <w:p>
+            <w:pPr>
+              <w:spacing w:after="0" w:line="240" w:lineRule="auto"/>
+              <w:jc w:val="right"/>
+              <w:rPr>
+                <w:rFonts w:ascii="Calibri" w:eastAsia="Times New Roman" w:hAnsi="Calibri" w:cs="Calibri"/>
+                <w:color w:val="000000"/>
+              </w:rPr>
+            </w:pPr>
+            <w:r>
+              <w:rPr>
+                <w:rFonts w:ascii="Calibri" w:eastAsia="Times New Roman" w:hAnsi="Calibri" w:cs="Calibri"/>
+                <w:color w:val="000000"/>
+              </w:rPr>
+              <w:t>5</w:t>
+            </w:r>
+          </w:p>
+        </w:tc>
+        <w:tc>
+          <w:tcPr>
+            <w:tcW w:w="990" w:type="dxa"/>
+            <w:tcBorders>
+              <w:top w:val="nil"/>
+              <w:left w:val="nil"/>
+              <w:bottom w:val="single" w:sz="4" w:space="0" w:color="auto"/>
+              <w:right w:val="single" w:sz="4" w:space="0" w:color="auto"/>
+            </w:tcBorders>
+            <w:shd w:val="clear" w:color="auto" w:fill="auto"/>
+            <w:noWrap/>
+            <w:vAlign w:val="bottom"/>
+            <w:hideMark/>
+          </w:tcPr>
+          <w:p>
+            <w:pPr>
+              <w:spacing w:after="0" w:line="240" w:lineRule="auto"/>
+              <w:jc w:val="right"/>
+              <w:rPr>
+                <w:rFonts w:ascii="Calibri" w:eastAsia="Times New Roman" w:hAnsi="Calibri" w:cs="Calibri"/>
+                <w:color w:val="000000"/>
+              </w:rPr>
+            </w:pPr>
+            <w:r>
+              <w:rPr>
+                <w:rFonts w:ascii="Calibri" w:eastAsia="Times New Roman" w:hAnsi="Calibri" w:cs="Calibri"/>
+                <w:color w:val="000000"/>
+              </w:rPr>
+              <w:t>58.2</w:t>
+            </w:r>
+          </w:p>
+        </w:tc>
+        <w:tc>
+          <w:tcPr>
+            <w:tcW w:w="1003" w:type="dxa"/>
+            <w:tcBorders>
+              <w:top w:val="nil"/>
+              <w:left w:val="nil"/>
+              <w:bottom w:val="single" w:sz="4" w:space="0" w:color="auto"/>
+              <w:right w:val="single" w:sz="4" w:space="0" w:color="auto"/>
+            </w:tcBorders>
+            <w:shd w:val="clear" w:color="auto" w:fill="auto"/>
+            <w:noWrap/>
+            <w:vAlign w:val="bottom"/>
+            <w:hideMark/>
+          </w:tcPr>
+          <w:p>
+            <w:pPr>
+              <w:spacing w:after="0" w:line="240" w:lineRule="auto"/>
+              <w:jc w:val="right"/>
+              <w:rPr>
+                <w:rFonts w:ascii="Calibri" w:eastAsia="Times New Roman" w:hAnsi="Calibri" w:cs="Calibri"/>
+                <w:color w:val="000000"/>
+              </w:rPr>
+            </w:pPr>
+            <w:r>
+              <w:rPr>
+                <w:rFonts w:ascii="Calibri" w:eastAsia="Times New Roman" w:hAnsi="Calibri" w:cs="Calibri"/>
+                <w:color w:val="000000"/>
+              </w:rPr>
+              <w:t>59</w:t>
+            </w:r>
+          </w:p>
+        </w:tc>
+        <w:tc>
+          <w:tcPr>
+            <w:tcW w:w="1003" w:type="dxa"/>
+            <w:tcBorders>
+              <w:top w:val="nil"/>
+              <w:left w:val="nil"/>
+              <w:bottom w:val="single" w:sz="4" w:space="0" w:color="auto"/>
+              <w:right w:val="single" w:sz="4" w:space="0" w:color="auto"/>
+            </w:tcBorders>
+            <w:shd w:val="clear" w:color="auto" w:fill="auto"/>
+            <w:noWrap/>
+            <w:vAlign w:val="bottom"/>
+            <w:hideMark/>
+          </w:tcPr>
+          <w:p>
+            <w:pPr>
+              <w:spacing w:after="0" w:line="240" w:lineRule="auto"/>
+              <w:jc w:val="right"/>
+              <w:rPr>
+                <w:rFonts w:ascii="Calibri" w:eastAsia="Times New Roman" w:hAnsi="Calibri" w:cs="Calibri"/>
+                <w:color w:val="000000"/>
+              </w:rPr>
+            </w:pPr>
+            <w:r>
+              <w:rPr>
+                <w:rFonts w:ascii="Calibri" w:eastAsia="Times New Roman" w:hAnsi="Calibri" w:cs="Calibri"/>
+                <w:color w:val="000000"/>
+              </w:rPr>
+              <w:t>41.8</w:t>
+            </w:r>
+          </w:p>
+        </w:tc>
+        <w:tc>
+          <w:tcPr>
+            <w:tcW w:w="969" w:type="dxa"/>
+            <w:tcBorders>
+              <w:top w:val="nil"/>
+              <w:left w:val="nil"/>
+              <w:bottom w:val="single" w:sz="4" w:space="0" w:color="auto"/>
+              <w:right w:val="single" w:sz="4" w:space="0" w:color="auto"/>
+            </w:tcBorders>
+            <w:shd w:val="clear" w:color="auto" w:fill="auto"/>
+            <w:noWrap/>
+            <w:vAlign w:val="bottom"/>
+            <w:hideMark/>
+          </w:tcPr>
+          <w:p>
+            <w:pPr>
+              <w:spacing w:after="0" w:line="240" w:lineRule="auto"/>
+              <w:jc w:val="right"/>
+              <w:rPr>
+                <w:rFonts w:ascii="Calibri" w:eastAsia="Times New Roman" w:hAnsi="Calibri" w:cs="Calibri"/>
+                <w:color w:val="000000"/>
+              </w:rPr>
+            </w:pPr>
+            <w:r>
+              <w:rPr>
+                <w:rFonts w:ascii="Calibri" w:eastAsia="Times New Roman" w:hAnsi="Calibri" w:cs="Calibri"/>
+                <w:color w:val="000000"/>
+              </w:rPr>
+              <w:t>41</w:t>
+            </w:r>
+          </w:p>
+        </w:tc>
+      </w:tr>
+      <w:tr>
+        <w:trPr>
+          <w:trHeight w:val="300"/>
+        </w:trPr>
+        <w:tc>
+          <w:tcPr>
+            <w:tcW w:w="2695" w:type="dxa"/>
+            <w:tcBorders>
+              <w:top w:val="nil"/>
+              <w:left w:val="single" w:sz="4" w:space="0" w:color="auto"/>
+              <w:bottom w:val="single" w:sz="4" w:space="0" w:color="auto"/>
+              <w:right w:val="single" w:sz="4" w:space="0" w:color="auto"/>
+            </w:tcBorders>
+            <w:shd w:val="clear" w:color="auto" w:fill="auto"/>
+            <w:noWrap/>
+            <w:vAlign w:val="bottom"/>
+            <w:hideMark/>
+          </w:tcPr>
+          <w:p>
+            <w:pPr>
+              <w:spacing w:after="0" w:line="240" w:lineRule="auto"/>
+              <w:rPr>
+                <w:rFonts w:ascii="Calibri" w:eastAsia="Times New Roman" w:hAnsi="Calibri" w:cs="Calibri"/>
+                <w:color w:val="000000"/>
+              </w:rPr>
+            </w:pPr>
+            <w:r>
+              <w:rPr>
+                <w:rFonts w:ascii="Calibri" w:eastAsia="Times New Roman" w:hAnsi="Calibri" w:cs="Calibri"/>
+                <w:color w:val="000000"/>
+              </w:rPr>
+              <w:t>KNN</w:t>
+            </w:r>
+          </w:p>
+        </w:tc>
+        <w:tc>
+          <w:tcPr>
+            <w:tcW w:w="1010" w:type="dxa"/>
+            <w:tcBorders>
+              <w:top w:val="nil"/>
+              <w:left w:val="nil"/>
+              <w:bottom w:val="single" w:sz="4" w:space="0" w:color="auto"/>
+              <w:right w:val="single" w:sz="4" w:space="0" w:color="auto"/>
+            </w:tcBorders>
+            <w:shd w:val="clear" w:color="auto" w:fill="auto"/>
+            <w:noWrap/>
+            <w:vAlign w:val="bottom"/>
+            <w:hideMark/>
+          </w:tcPr>
+          <w:p>
+            <w:pPr>
+              <w:spacing w:after="0" w:line="240" w:lineRule="auto"/>
+              <w:jc w:val="right"/>
+              <w:rPr>
+                <w:rFonts w:ascii="Calibri" w:eastAsia="Times New Roman" w:hAnsi="Calibri" w:cs="Calibri"/>
+                <w:color w:val="000000"/>
+              </w:rPr>
+            </w:pPr>
+            <w:r>
+              <w:rPr>
+                <w:rFonts w:ascii="Calibri" w:eastAsia="Times New Roman" w:hAnsi="Calibri" w:cs="Calibri"/>
+                <w:color w:val="000000"/>
+              </w:rPr>
+              <w:t>54.5</w:t>
+            </w:r>
+          </w:p>
+        </w:tc>
+        <w:tc>
+          <w:tcPr>
+            <w:tcW w:w="700" w:type="dxa"/>
+            <w:tcBorders>
+              <w:top w:val="nil"/>
+              <w:left w:val="nil"/>
+              <w:bottom w:val="single" w:sz="4" w:space="0" w:color="auto"/>
+              <w:right w:val="single" w:sz="4" w:space="0" w:color="auto"/>
+            </w:tcBorders>
+            <w:shd w:val="clear" w:color="auto" w:fill="auto"/>
+            <w:noWrap/>
+            <w:vAlign w:val="bottom"/>
+            <w:hideMark/>
+          </w:tcPr>
+          <w:p>
+            <w:pPr>
+              <w:spacing w:after="0" w:line="240" w:lineRule="auto"/>
+              <w:jc w:val="right"/>
+              <w:rPr>
+                <w:rFonts w:ascii="Calibri" w:eastAsia="Times New Roman" w:hAnsi="Calibri" w:cs="Calibri"/>
+                <w:color w:val="000000"/>
+              </w:rPr>
+            </w:pPr>
+            <w:r>
+              <w:rPr>
+                <w:rFonts w:ascii="Calibri" w:eastAsia="Times New Roman" w:hAnsi="Calibri" w:cs="Calibri"/>
+                <w:color w:val="000000"/>
+              </w:rPr>
+              <w:t>6</w:t>
+            </w:r>
+          </w:p>
+        </w:tc>
+        <w:tc>
+          <w:tcPr>
+            <w:tcW w:w="990" w:type="dxa"/>
+            <w:tcBorders>
+              <w:top w:val="nil"/>
+              <w:left w:val="nil"/>
+              <w:bottom w:val="single" w:sz="4" w:space="0" w:color="auto"/>
+              <w:right w:val="single" w:sz="4" w:space="0" w:color="auto"/>
+            </w:tcBorders>
+            <w:shd w:val="clear" w:color="auto" w:fill="auto"/>
+            <w:noWrap/>
+            <w:vAlign w:val="bottom"/>
+            <w:hideMark/>
+          </w:tcPr>
+          <w:p>
+            <w:pPr>
+              <w:spacing w:after="0" w:line="240" w:lineRule="auto"/>
+              <w:jc w:val="right"/>
+              <w:rPr>
+                <w:rFonts w:ascii="Calibri" w:eastAsia="Times New Roman" w:hAnsi="Calibri" w:cs="Calibri"/>
+                <w:color w:val="000000"/>
+              </w:rPr>
+            </w:pPr>
+            <w:r>
+              <w:rPr>
+                <w:rFonts w:ascii="Calibri" w:eastAsia="Times New Roman" w:hAnsi="Calibri" w:cs="Calibri"/>
+                <w:color w:val="000000"/>
+              </w:rPr>
+              <w:t>54.5</w:t>
+            </w:r>
+          </w:p>
+        </w:tc>
+        <w:tc>
+          <w:tcPr>
+            <w:tcW w:w="1003" w:type="dxa"/>
+            <w:tcBorders>
+              <w:top w:val="nil"/>
+              <w:left w:val="nil"/>
+              <w:bottom w:val="single" w:sz="4" w:space="0" w:color="auto"/>
+              <w:right w:val="single" w:sz="4" w:space="0" w:color="auto"/>
+            </w:tcBorders>
+            <w:shd w:val="clear" w:color="auto" w:fill="auto"/>
+            <w:noWrap/>
+            <w:vAlign w:val="bottom"/>
+            <w:hideMark/>
+          </w:tcPr>
+          <w:p>
+            <w:pPr>
+              <w:spacing w:after="0" w:line="240" w:lineRule="auto"/>
+              <w:jc w:val="right"/>
+              <w:rPr>
+                <w:rFonts w:ascii="Calibri" w:eastAsia="Times New Roman" w:hAnsi="Calibri" w:cs="Calibri"/>
+                <w:color w:val="000000"/>
+              </w:rPr>
+            </w:pPr>
+            <w:r>
+              <w:rPr>
+                <w:rFonts w:ascii="Calibri" w:eastAsia="Times New Roman" w:hAnsi="Calibri" w:cs="Calibri"/>
+                <w:color w:val="000000"/>
+              </w:rPr>
+              <w:t>55</w:t>
+            </w:r>
+          </w:p>
+        </w:tc>
+        <w:tc>
+          <w:tcPr>
+            <w:tcW w:w="1003" w:type="dxa"/>
+            <w:tcBorders>
+              <w:top w:val="nil"/>
+              <w:left w:val="nil"/>
+              <w:bottom w:val="single" w:sz="4" w:space="0" w:color="auto"/>
+              <w:right w:val="single" w:sz="4" w:space="0" w:color="auto"/>
+            </w:tcBorders>
+            <w:shd w:val="clear" w:color="auto" w:fill="auto"/>
+            <w:noWrap/>
+            <w:vAlign w:val="bottom"/>
+            <w:hideMark/>
+          </w:tcPr>
+          <w:p>
+            <w:pPr>
+              <w:spacing w:after="0" w:line="240" w:lineRule="auto"/>
+              <w:jc w:val="right"/>
+              <w:rPr>
+                <w:rFonts w:ascii="Calibri" w:eastAsia="Times New Roman" w:hAnsi="Calibri" w:cs="Calibri"/>
+                <w:color w:val="000000"/>
+              </w:rPr>
+            </w:pPr>
+            <w:r>
+              <w:rPr>
+                <w:rFonts w:ascii="Calibri" w:eastAsia="Times New Roman" w:hAnsi="Calibri" w:cs="Calibri"/>
+                <w:color w:val="000000"/>
+              </w:rPr>
+              <w:t>45.5</w:t>
+            </w:r>
+          </w:p>
+        </w:tc>
+        <w:tc>
+          <w:tcPr>
+            <w:tcW w:w="969" w:type="dxa"/>
+            <w:tcBorders>
+              <w:top w:val="nil"/>
+              <w:left w:val="nil"/>
+              <w:bottom w:val="single" w:sz="4" w:space="0" w:color="auto"/>
+              <w:right w:val="single" w:sz="4" w:space="0" w:color="auto"/>
+            </w:tcBorders>
+            <w:shd w:val="clear" w:color="auto" w:fill="auto"/>
+            <w:noWrap/>
+            <w:vAlign w:val="bottom"/>
+            <w:hideMark/>
+          </w:tcPr>
+          <w:p>
+            <w:pPr>
+              <w:spacing w:after="0" w:line="240" w:lineRule="auto"/>
+              <w:jc w:val="right"/>
+              <w:rPr>
+                <w:rFonts w:ascii="Calibri" w:eastAsia="Times New Roman" w:hAnsi="Calibri" w:cs="Calibri"/>
+                <w:color w:val="000000"/>
+              </w:rPr>
+            </w:pPr>
+            <w:r>
+              <w:rPr>
+                <w:rFonts w:ascii="Calibri" w:eastAsia="Times New Roman" w:hAnsi="Calibri" w:cs="Calibri"/>
+                <w:color w:val="000000"/>
+              </w:rPr>
+              <w:t>45</w:t>
             </w:r>
           </w:p>
         </w:tc>
@@ -5778,7 +8560,18 @@
           <w:sz w:val="27"/>
           <w:szCs w:val="27"/>
         </w:rPr>
-        <w:t xml:space="preserve"> of different algorithms used on data)</w:t>
+        <w:t xml:space="preserve"> of different </w:t>
+      </w:r>
+      <w:bookmarkStart w:id="0" w:name="_GoBack"/>
+      <w:bookmarkEnd w:id="0"/>
+      <w:r>
+        <w:rPr>
+          <w:rFonts w:ascii="inherit" w:eastAsia="Times New Roman" w:hAnsi="inherit" w:cs="Helvetica"/>
+          <w:color w:val="040404"/>
+          <w:sz w:val="27"/>
+          <w:szCs w:val="27"/>
+        </w:rPr>
+        <w:t>algorithms used on data)</w:t>
       </w:r>
     </w:p>
     <w:p>
@@ -6256,7 +9049,7 @@
       </w:pPr>
     </w:pPrDefault>
   </w:docDefaults>
-  <w:latentStyles w:defLockedState="0" w:defUIPriority="99" w:defSemiHidden="0" w:defUnhideWhenUsed="0" w:defQFormat="0" w:count="375">
+  <w:latentStyles w:defLockedState="0" w:defUIPriority="99" w:defSemiHidden="0" w:defUnhideWhenUsed="0" w:defQFormat="0" w:count="376">
     <w:lsdException w:name="Normal" w:uiPriority="0" w:qFormat="1"/>
     <w:lsdException w:name="heading 1" w:uiPriority="9" w:qFormat="1"/>
     <w:lsdException w:name="heading 2" w:semiHidden="1" w:uiPriority="9" w:unhideWhenUsed="1" w:qFormat="1"/>
@@ -6632,6 +9425,7 @@
     <w:lsdException w:name="Smart Hyperlink" w:semiHidden="1" w:unhideWhenUsed="1"/>
     <w:lsdException w:name="Hashtag" w:semiHidden="1" w:unhideWhenUsed="1"/>
     <w:lsdException w:name="Unresolved Mention" w:semiHidden="1" w:unhideWhenUsed="1"/>
+    <w:lsdException w:name="Smart Link" w:semiHidden="1" w:unhideWhenUsed="1"/>
   </w:latentStyles>
   <w:style w:type="paragraph" w:default="1" w:styleId="Normal">
     <w:name w:val="Normal"/>
@@ -6678,6 +9472,36 @@
       <w:rFonts w:ascii="Times New Roman" w:eastAsia="Times New Roman" w:hAnsi="Times New Roman" w:cs="Times New Roman"/>
       <w:sz w:val="24"/>
       <w:szCs w:val="24"/>
+    </w:rPr>
+  </w:style>
+  <w:style w:type="paragraph" w:styleId="BalloonText">
+    <w:name w:val="Balloon Text"/>
+    <w:basedOn w:val="Normal"/>
+    <w:link w:val="BalloonTextChar"/>
+    <w:uiPriority w:val="99"/>
+    <w:semiHidden/>
+    <w:unhideWhenUsed/>
+    <w:rsid w:val="008C46D3"/>
+    <w:pPr>
+      <w:spacing w:after="0" w:line="240" w:lineRule="auto"/>
+    </w:pPr>
+    <w:rPr>
+      <w:rFonts w:ascii="Segoe UI" w:hAnsi="Segoe UI" w:cs="Segoe UI"/>
+      <w:sz w:val="18"/>
+      <w:szCs w:val="18"/>
+    </w:rPr>
+  </w:style>
+  <w:style w:type="character" w:customStyle="1" w:styleId="BalloonTextChar">
+    <w:name w:val="Balloon Text Char"/>
+    <w:basedOn w:val="DefaultParagraphFont"/>
+    <w:link w:val="BalloonText"/>
+    <w:uiPriority w:val="99"/>
+    <w:semiHidden/>
+    <w:rsid w:val="008C46D3"/>
+    <w:rPr>
+      <w:rFonts w:ascii="Segoe UI" w:hAnsi="Segoe UI" w:cs="Segoe UI"/>
+      <w:sz w:val="18"/>
+      <w:szCs w:val="18"/>
     </w:rPr>
   </w:style>
 </w:styles>

</xml_diff>